<commit_message>
seuillage locale chap 1
</commit_message>
<xml_diff>
--- a/chap1/Chapitre I.docx
+++ b/chap1/Chapitre I.docx
@@ -244,6 +244,7 @@
         <w:rPr>
           <w:noProof/>
         </w:rPr>
+        <w:lastRenderedPageBreak/>
         <w:drawing>
           <wp:inline distT="0" distB="0" distL="0" distR="0" wp14:anchorId="11DE4A6F" wp14:editId="17DA50FB">
             <wp:extent cx="5745480" cy="4922520"/>
@@ -524,7 +525,11 @@
         <w:t>non visible</w:t>
       </w:r>
       <w:r>
-        <w:t>. Les capteurs utilisés dans ce cas sont de type CCD (sans filtre infrarouge) couplés à un illuminateur qui permet d'avoir une source de lumière infrarouge (non visible par l’œil humain) diffusée sur la scène visée. Cette tech</w:t>
+        <w:t xml:space="preserve">. Les capteurs utilisés dans ce cas sont de </w:t>
+      </w:r>
+      <w:r>
+        <w:lastRenderedPageBreak/>
+        <w:t>type CCD (sans filtre infrarouge) couplés à un illuminateur qui permet d'avoir une source de lumière infrarouge (non visible par l’œil humain) diffusée sur la scène visée. Cette tech</w:t>
       </w:r>
       <w:r>
         <w:t xml:space="preserve">nique ne permet pas d'obtenir des </w:t>
@@ -1128,6 +1133,7 @@
       </w:pPr>
       <w:bookmarkStart w:id="10" w:name="_Toc505463091"/>
       <w:r>
+        <w:lastRenderedPageBreak/>
         <w:t>L</w:t>
       </w:r>
       <w:r>
@@ -1348,6 +1354,7 @@
         </w:numPr>
       </w:pPr>
       <w:r>
+        <w:lastRenderedPageBreak/>
         <w:t xml:space="preserve">Le passage aux frontières : Le numéro d’immatriculation des véhicules autorisés à franchir une frontière est saisi dans une base de données informatique. Lorsqu’une voiture arrive à la frontière, la caméra détecte sa présence et vérifie sa plaque immatriculation. En temps réel, un logiciel informatique décrypte la photo et la compare avec la base de données. Lorsque la plaque est reconnue, la barrière s’ouvre. </w:t>
       </w:r>
     </w:p>
@@ -1652,6 +1659,7 @@
       <w:bookmarkStart w:id="35" w:name="_Toc388165552"/>
       <w:bookmarkStart w:id="36" w:name="_Toc505463097"/>
       <w:r>
+        <w:lastRenderedPageBreak/>
         <w:t>Variations de l’environnement</w:t>
       </w:r>
       <w:bookmarkEnd w:id="27"/>
@@ -2063,7 +2071,6 @@
         <w:pStyle w:val="monstyle"/>
       </w:pPr>
       <w:r>
-        <w:lastRenderedPageBreak/>
         <w:t>L</w:t>
       </w:r>
       <w:r>
@@ -2189,6 +2196,7 @@
         <w:t xml:space="preserve">leu) </w:t>
       </w:r>
       <w:r>
+        <w:lastRenderedPageBreak/>
         <w:t xml:space="preserve">avec des valeurs dans </w:t>
       </w:r>
       <w:r>
@@ -2956,6 +2964,7 @@
         <w:pStyle w:val="monstyle"/>
       </w:pPr>
       <w:r>
+        <w:lastRenderedPageBreak/>
         <w:t>Cette transformation est obtenue par la résolution du système d</w:t>
       </w:r>
       <w:r>
@@ -3902,6 +3911,7 @@
         <w:rPr>
           <w:rStyle w:val="Strong"/>
         </w:rPr>
+        <w:lastRenderedPageBreak/>
         <w:t xml:space="preserve">Filtre de la </w:t>
       </w:r>
       <w:r>
@@ -3972,10 +3982,7 @@
         <w:t xml:space="preserve"> </w:t>
       </w:r>
       <w:r>
-        <w:t>La méthode consiste</w:t>
-      </w:r>
-      <w:r>
-        <w:t xml:space="preserve"> à ordonner toutes les ‘intensités existant dans la </w:t>
+        <w:t xml:space="preserve">La méthode consiste à ordonner toutes les ‘intensités existant dans la </w:t>
       </w:r>
       <w:r>
         <w:t>fenêtre, la</w:t>
@@ -4142,15 +4149,7 @@
           <w:b w:val="0"/>
           <w:bCs w:val="0"/>
         </w:rPr>
-        <w:t xml:space="preserve"> il se </w:t>
-      </w:r>
-      <w:r>
-        <w:rPr>
-          <w:rStyle w:val="Strong"/>
-          <w:b w:val="0"/>
-          <w:bCs w:val="0"/>
-        </w:rPr>
-        <w:t>base sur un noyau gaussien</w:t>
+        <w:t xml:space="preserve"> il se base sur un noyau gaussien</w:t>
       </w:r>
       <w:r>
         <w:rPr>
@@ -4684,13 +4683,7 @@
         <w:t>10</w:t>
       </w:r>
       <w:r>
-        <w:t xml:space="preserve"> Exemple d</w:t>
-      </w:r>
-      <w:r>
-        <w:t>’un noyau gaussien 5*5</w:t>
-      </w:r>
-      <w:r>
-        <w:t>.</w:t>
+        <w:t xml:space="preserve"> Exemple d’un noyau gaussien 5*5.</w:t>
       </w:r>
     </w:p>
     <w:p>
@@ -4708,6 +4701,7 @@
           <w:b w:val="0"/>
           <w:bCs w:val="0"/>
         </w:rPr>
+        <w:lastRenderedPageBreak/>
         <w:t>La Figure I.11 montre un exemple d’application des filtres de lissage sur une image bruitée.</w:t>
       </w:r>
     </w:p>
@@ -4797,10 +4791,7 @@
         </w:rPr>
       </w:pPr>
       <w:r>
-        <w:t xml:space="preserve">  </w:t>
-      </w:r>
-      <w:r>
-        <w:t>Figure I.</w:t>
+        <w:t xml:space="preserve">  Figure I.</w:t>
       </w:r>
       <w:r>
         <w:t>11</w:t>
@@ -5289,6 +5280,7 @@
           <w:b w:val="0"/>
           <w:bCs w:val="0"/>
         </w:rPr>
+        <w:lastRenderedPageBreak/>
         <w:t>Le processus d’égalisation est accompli par le calcul de la fonction cumulative de l’histogramme de l’image source</w:t>
       </w:r>
       <w:r>
@@ -6114,6 +6106,7 @@
           <w:b w:val="0"/>
           <w:bCs w:val="0"/>
         </w:rPr>
+        <w:lastRenderedPageBreak/>
         <w:tab/>
       </w:r>
       <w:r>
@@ -6277,23 +6270,7 @@
           <w:b w:val="0"/>
           <w:bCs w:val="0"/>
         </w:rPr>
-        <w:t xml:space="preserve"> : Exemple </w:t>
-      </w:r>
-      <w:r>
-        <w:rPr>
-          <w:rStyle w:val="Strong"/>
-          <w:b w:val="0"/>
-          <w:bCs w:val="0"/>
-        </w:rPr>
-        <w:t>du sharping</w:t>
-      </w:r>
-      <w:r>
-        <w:rPr>
-          <w:rStyle w:val="Strong"/>
-          <w:b w:val="0"/>
-          <w:bCs w:val="0"/>
-        </w:rPr>
-        <w:t>.</w:t>
+        <w:t> : Exemple du sharping.</w:t>
       </w:r>
     </w:p>
     <w:p>
@@ -6924,6 +6901,7 @@
         <w:rPr>
           <w:noProof/>
         </w:rPr>
+        <w:lastRenderedPageBreak/>
         <w:drawing>
           <wp:inline distT="0" distB="0" distL="0" distR="0" wp14:anchorId="799B1C55" wp14:editId="56E72AA7">
             <wp:extent cx="3575957" cy="1520837"/>
@@ -6990,6 +6968,7 @@
           <w:bCs w:val="0"/>
         </w:rPr>
         <w:tab/>
+        <w:t xml:space="preserve">      </w:t>
       </w:r>
       <w:r>
         <w:rPr>
@@ -6997,7 +6976,7 @@
           <w:b w:val="0"/>
           <w:bCs w:val="0"/>
         </w:rPr>
-        <w:t xml:space="preserve">      </w:t>
+        <w:tab/>
       </w:r>
       <w:r>
         <w:rPr>
@@ -7005,7 +6984,7 @@
           <w:b w:val="0"/>
           <w:bCs w:val="0"/>
         </w:rPr>
-        <w:tab/>
+        <w:t xml:space="preserve"> Figure I-14 : Exemple d’</w:t>
       </w:r>
       <w:r>
         <w:rPr>
@@ -7013,7 +6992,7 @@
           <w:b w:val="0"/>
           <w:bCs w:val="0"/>
         </w:rPr>
-        <w:t xml:space="preserve"> Figure I-14 : </w:t>
+        <w:t>application</w:t>
       </w:r>
       <w:r>
         <w:rPr>
@@ -7021,31 +7000,7 @@
           <w:b w:val="0"/>
           <w:bCs w:val="0"/>
         </w:rPr>
-        <w:t>Exemple d’</w:t>
-      </w:r>
-      <w:r>
-        <w:rPr>
-          <w:rStyle w:val="Strong"/>
-          <w:b w:val="0"/>
-          <w:bCs w:val="0"/>
-        </w:rPr>
-        <w:t>application</w:t>
-      </w:r>
-      <w:r>
-        <w:rPr>
-          <w:rStyle w:val="Strong"/>
-          <w:b w:val="0"/>
-          <w:bCs w:val="0"/>
-        </w:rPr>
-        <w:t xml:space="preserve"> des techniques de normalisation</w:t>
-      </w:r>
-      <w:r>
-        <w:rPr>
-          <w:rStyle w:val="Strong"/>
-          <w:b w:val="0"/>
-          <w:bCs w:val="0"/>
-        </w:rPr>
-        <w:t>.</w:t>
+        <w:t xml:space="preserve"> des techniques de normalisation.</w:t>
       </w:r>
     </w:p>
     <w:p>
@@ -7070,28 +7025,3207 @@
       <w:pPr>
         <w:pStyle w:val="monstyle"/>
       </w:pPr>
-      <w:bookmarkStart w:id="46" w:name="_GoBack"/>
-      <w:bookmarkEnd w:id="46"/>
-    </w:p>
-    <w:p>
-      <w:pPr>
-        <w:pStyle w:val="Heading3"/>
-        <w:rPr>
-          <w:rStyle w:val="Strong"/>
+      <w:r>
+        <w:t>La binarisation est le processus de séparation entre l’information (l’objet) et l’arrière-plan</w:t>
+      </w:r>
+      <w:r>
+        <w:t>.</w:t>
+      </w:r>
+      <w:r>
+        <w:t xml:space="preserve"> Ce processus est généralement appliqué aux images en niveau de gris</w:t>
+      </w:r>
+      <w:r>
+        <w:t xml:space="preserve">, en calculant un seuil en niveau de gris pour effectuer cette </w:t>
+      </w:r>
+      <w:r>
+        <w:t>séparation. Généralement,</w:t>
+      </w:r>
+      <w:r>
+        <w:t xml:space="preserve"> comme</w:t>
+      </w:r>
+      <w:r>
+        <w:t xml:space="preserve"> résultat de la binarisation les pixels des objets ont une couleur noire (la valeur 0) et les pixels de l’arrière-plan ont une couleur blanche (la valeur 1)</w:t>
+      </w:r>
+      <w:r>
+        <w:t xml:space="preserve"> </w:t>
+      </w:r>
+      <w:r>
+        <w:rPr>
           <w:b/>
           <w:bCs/>
         </w:rPr>
-      </w:pPr>
-      <w:r>
-        <w:rPr>
-          <w:rStyle w:val="Strong"/>
+        <w:t>[REF 29]</w:t>
+      </w:r>
+      <w:r>
+        <w:t>.</w:t>
+      </w:r>
+    </w:p>
+    <w:p>
+      <w:pPr>
+        <w:pStyle w:val="monstyle"/>
+      </w:pPr>
+      <w:r>
+        <w:t>Le seuil</w:t>
+      </w:r>
+      <w:r>
+        <w:t>lage</w:t>
+      </w:r>
+      <w:r>
+        <w:t xml:space="preserve"> peut être défini comme le mappage de</w:t>
+      </w:r>
+      <w:r>
+        <w:t>s</w:t>
+      </w:r>
+      <w:r>
+        <w:t xml:space="preserve"> </w:t>
+      </w:r>
+      <w:r>
+        <w:t xml:space="preserve">niveaux </w:t>
+      </w:r>
+      <w:r>
+        <w:t>de gris dans l'ensemble binaire {0,1}</w:t>
+      </w:r>
+      <w:r>
+        <w:t xml:space="preserve"> </w:t>
+      </w:r>
+      <w:r>
+        <w:t xml:space="preserve">: </w:t>
+      </w:r>
+    </w:p>
+    <w:p>
+      <w:pPr>
+        <w:pStyle w:val="monstyle"/>
+      </w:pPr>
+      <w:r>
+        <w:tab/>
+      </w:r>
+      <m:oMath>
+        <m:r>
+          <w:rPr>
+            <w:rFonts w:ascii="Cambria Math" w:hAnsi="Cambria Math"/>
+          </w:rPr>
+          <m:t>B</m:t>
+        </m:r>
+        <m:d>
+          <m:dPr>
+            <m:ctrlPr>
+              <w:rPr>
+                <w:rFonts w:ascii="Cambria Math" w:hAnsi="Cambria Math"/>
+                <w:i/>
+              </w:rPr>
+            </m:ctrlPr>
+          </m:dPr>
+          <m:e>
+            <m:r>
+              <w:rPr>
+                <w:rFonts w:ascii="Cambria Math" w:hAnsi="Cambria Math"/>
+              </w:rPr>
+              <m:t>x,y</m:t>
+            </m:r>
+          </m:e>
+        </m:d>
+        <m:r>
+          <w:rPr>
+            <w:rFonts w:ascii="Cambria Math" w:hAnsi="Cambria Math"/>
+          </w:rPr>
+          <m:t xml:space="preserve">= </m:t>
+        </m:r>
+        <m:d>
+          <m:dPr>
+            <m:begChr m:val="{"/>
+            <m:endChr m:val=""/>
+            <m:ctrlPr>
+              <w:rPr>
+                <w:rFonts w:ascii="Cambria Math" w:hAnsi="Cambria Math"/>
+                <w:i/>
+              </w:rPr>
+            </m:ctrlPr>
+          </m:dPr>
+          <m:e>
+            <m:eqArr>
+              <m:eqArrPr>
+                <m:ctrlPr>
+                  <w:rPr>
+                    <w:rFonts w:ascii="Cambria Math" w:hAnsi="Cambria Math"/>
+                    <w:i/>
+                  </w:rPr>
+                </m:ctrlPr>
+              </m:eqArrPr>
+              <m:e>
+                <m:r>
+                  <w:rPr>
+                    <w:rFonts w:ascii="Cambria Math" w:hAnsi="Cambria Math"/>
+                  </w:rPr>
+                  <m:t>0       si g</m:t>
+                </m:r>
+                <m:d>
+                  <m:dPr>
+                    <m:ctrlPr>
+                      <w:rPr>
+                        <w:rFonts w:ascii="Cambria Math" w:hAnsi="Cambria Math"/>
+                        <w:i/>
+                      </w:rPr>
+                    </m:ctrlPr>
+                  </m:dPr>
+                  <m:e>
+                    <m:r>
+                      <w:rPr>
+                        <w:rFonts w:ascii="Cambria Math" w:hAnsi="Cambria Math"/>
+                      </w:rPr>
+                      <m:t>x,y</m:t>
+                    </m:r>
+                  </m:e>
+                </m:d>
+                <m:r>
+                  <w:rPr>
+                    <w:rFonts w:ascii="Cambria Math" w:hAnsi="Cambria Math"/>
+                  </w:rPr>
+                  <m:t>&lt;t(x,y)</m:t>
+                </m:r>
+              </m:e>
+              <m:e>
+                <m:r>
+                  <w:rPr>
+                    <w:rFonts w:ascii="Cambria Math" w:hAnsi="Cambria Math"/>
+                  </w:rPr>
+                  <m:t>1                                sinon</m:t>
+                </m:r>
+              </m:e>
+            </m:eqArr>
+          </m:e>
+        </m:d>
+        <m:r>
+          <w:rPr>
+            <w:rFonts w:ascii="Cambria Math" w:hAnsi="Cambria Math"/>
+          </w:rPr>
+          <m:t xml:space="preserve"> </m:t>
+        </m:r>
+      </m:oMath>
+    </w:p>
+    <w:p>
+      <w:pPr>
+        <w:pStyle w:val="monstyle"/>
+      </w:pPr>
+      <w:r>
+        <w:t xml:space="preserve">Avec </w:t>
+      </w:r>
+      <m:oMath>
+        <m:r>
+          <w:rPr>
+            <w:rFonts w:ascii="Cambria Math" w:hAnsi="Cambria Math"/>
+          </w:rPr>
+          <m:t>B</m:t>
+        </m:r>
+        <m:d>
+          <m:dPr>
+            <m:ctrlPr>
+              <w:rPr>
+                <w:rFonts w:ascii="Cambria Math" w:hAnsi="Cambria Math"/>
+                <w:i/>
+              </w:rPr>
+            </m:ctrlPr>
+          </m:dPr>
+          <m:e>
+            <m:r>
+              <w:rPr>
+                <w:rFonts w:ascii="Cambria Math" w:hAnsi="Cambria Math"/>
+              </w:rPr>
+              <m:t>x,y</m:t>
+            </m:r>
+          </m:e>
+        </m:d>
+      </m:oMath>
+      <w:r>
+        <w:t xml:space="preserve"> valeur dans l’image binaire, </w:t>
+      </w:r>
+      <m:oMath>
+        <m:r>
+          <w:rPr>
+            <w:rFonts w:ascii="Cambria Math" w:hAnsi="Cambria Math"/>
+          </w:rPr>
+          <m:t>g</m:t>
+        </m:r>
+        <m:d>
+          <m:dPr>
+            <m:ctrlPr>
+              <w:rPr>
+                <w:rFonts w:ascii="Cambria Math" w:hAnsi="Cambria Math"/>
+                <w:i/>
+              </w:rPr>
+            </m:ctrlPr>
+          </m:dPr>
+          <m:e>
+            <m:r>
+              <w:rPr>
+                <w:rFonts w:ascii="Cambria Math" w:hAnsi="Cambria Math"/>
+              </w:rPr>
+              <m:t>x,y</m:t>
+            </m:r>
+          </m:e>
+        </m:d>
+      </m:oMath>
+      <w:r>
+        <w:t xml:space="preserve"> </w:t>
+      </w:r>
+      <w:r>
+        <w:t>valeur dans l’image en niveau de gris du pixel p</w:t>
+      </w:r>
+      <w:r>
+        <w:t xml:space="preserve"> </w:t>
+      </w:r>
+      <w:r>
+        <w:t xml:space="preserve">(x, y) et </w:t>
+      </w:r>
+      <m:oMath>
+        <m:r>
+          <w:rPr>
+            <w:rFonts w:ascii="Cambria Math" w:hAnsi="Cambria Math"/>
+          </w:rPr>
+          <m:t>t(x,y)</m:t>
+        </m:r>
+      </m:oMath>
+      <w:r>
+        <w:t xml:space="preserve"> est le seuil de binarisation au coordonnées (x, y).</w:t>
+      </w:r>
+    </w:p>
+    <w:p>
+      <w:pPr>
+        <w:pStyle w:val="monstyle"/>
+      </w:pPr>
+      <w:r>
+        <w:t xml:space="preserve">La binarisation d’image représente </w:t>
+      </w:r>
+      <w:r>
+        <w:t>plusieurs avantages</w:t>
+      </w:r>
+      <w:r>
+        <w:t xml:space="preserve"> par rapport à l’image en niveau de gris</w:t>
+      </w:r>
+      <w:r>
+        <w:t xml:space="preserve"> parmi lesquels on peut </w:t>
+      </w:r>
+      <w:r>
+        <w:t>citer :</w:t>
+      </w:r>
+      <w:r>
+        <w:t xml:space="preserve"> </w:t>
+      </w:r>
+    </w:p>
+    <w:p>
+      <w:pPr>
+        <w:pStyle w:val="monstyle"/>
+        <w:numPr>
+          <w:ilvl w:val="0"/>
+          <w:numId w:val="19"/>
+        </w:numPr>
+      </w:pPr>
+      <w:r>
+        <w:t>O</w:t>
+      </w:r>
+      <w:r>
+        <w:t>ptimisation de l’espace mémoire</w:t>
+      </w:r>
+      <w:r>
+        <w:t>,</w:t>
+      </w:r>
+      <w:r>
+        <w:t xml:space="preserve"> </w:t>
+      </w:r>
+      <w:r>
+        <w:t>car il suffit d’un bit pour coder un pixel dans une image binaire</w:t>
+      </w:r>
+      <w:r>
+        <w:t>, d’où une taille mémoire huit fois moins élevée qu'une image codée sur 256 niveaux</w:t>
+      </w:r>
+      <w:r>
+        <w:t xml:space="preserve"> de gris.</w:t>
+      </w:r>
+    </w:p>
+    <w:p>
+      <w:pPr>
+        <w:pStyle w:val="monstyle"/>
+        <w:numPr>
+          <w:ilvl w:val="0"/>
+          <w:numId w:val="19"/>
+        </w:numPr>
+      </w:pPr>
+      <w:r>
+        <w:t>S</w:t>
+      </w:r>
+      <w:r>
+        <w:t>implicité des opérations appliquées aux image binaire par rapport aux image</w:t>
+      </w:r>
+      <w:r>
+        <w:t>s</w:t>
+      </w:r>
+      <w:r>
+        <w:t xml:space="preserve"> en niveau de gris.</w:t>
+      </w:r>
+    </w:p>
+    <w:p>
+      <w:pPr>
+        <w:pStyle w:val="monstyle"/>
+        <w:numPr>
+          <w:ilvl w:val="0"/>
+          <w:numId w:val="19"/>
+        </w:numPr>
+      </w:pPr>
+      <w:r>
+        <w:t>I</w:t>
+      </w:r>
+      <w:r>
+        <w:t>solement de l’information (les objets) par rapport à l’arrière-plan, qui peut être considérer comme une première étape de segmentation.</w:t>
+      </w:r>
+    </w:p>
+    <w:p>
+      <w:pPr>
+        <w:pStyle w:val="monstyle"/>
+      </w:pPr>
+      <w:r>
+        <w:t>Diverses techniques ont été proposées à cet égard</w:t>
+      </w:r>
+      <w:r>
+        <w:t xml:space="preserve">, on </w:t>
+      </w:r>
+      <w:r>
+        <w:t xml:space="preserve">peut </w:t>
+      </w:r>
+      <w:r>
+        <w:t>les</w:t>
+      </w:r>
+      <w:r>
+        <w:t xml:space="preserve"> catégoris</w:t>
+      </w:r>
+      <w:r>
+        <w:t>er</w:t>
+      </w:r>
+      <w:r>
+        <w:t xml:space="preserve"> en deux catégories principales</w:t>
+      </w:r>
+      <w:r>
+        <w:t xml:space="preserve"> </w:t>
+      </w:r>
+      <w:r>
+        <w:t>:</w:t>
+      </w:r>
+      <w:r>
+        <w:t xml:space="preserve"> seuillage </w:t>
+      </w:r>
+      <w:r>
+        <w:t xml:space="preserve">global et </w:t>
+      </w:r>
+      <w:r>
+        <w:t xml:space="preserve">seuillage </w:t>
+      </w:r>
+      <w:r>
+        <w:t>local</w:t>
+      </w:r>
+      <w:r>
+        <w:t>.</w:t>
+      </w:r>
+    </w:p>
+    <w:p>
+      <w:pPr>
+        <w:pStyle w:val="Heading4"/>
+      </w:pPr>
+      <w:r>
+        <w:lastRenderedPageBreak/>
+        <w:t>Seuillage global :</w:t>
+      </w:r>
+    </w:p>
+    <w:p>
+      <w:pPr>
+        <w:pStyle w:val="monstyle"/>
+      </w:pPr>
+      <w:r>
+        <w:t>Dans les méthodes de seuillage global un seul seuil de binarisation est utilisé pour toute l’image</w:t>
+      </w:r>
+      <w:r>
+        <w:t xml:space="preserve">. Plusieurs techniques et méthodes sont proposées dans la littérature pour calculer ce seuil, </w:t>
+      </w:r>
+      <w:r>
+        <w:t>la méthode itérative et la méthode d’Otsu sont</w:t>
+      </w:r>
+      <w:r>
+        <w:t xml:space="preserve"> </w:t>
+      </w:r>
+      <w:r>
+        <w:t>d</w:t>
+      </w:r>
+      <w:r>
+        <w:t>es techniques</w:t>
+      </w:r>
+      <w:r>
+        <w:t xml:space="preserve"> applicables dans le cas des images bimodales</w:t>
+      </w:r>
+      <w:r>
+        <w:t xml:space="preserve"> </w:t>
+      </w:r>
+      <w:r>
+        <w:rPr>
           <w:b/>
           <w:bCs/>
         </w:rPr>
+        <w:t>[REF 33]</w:t>
+      </w:r>
+      <w:r>
+        <w:rPr>
+          <w:b/>
+          <w:bCs/>
+        </w:rPr>
+        <w:t xml:space="preserve"> </w:t>
+      </w:r>
+      <w:r>
+        <w:rPr>
+          <w:b/>
+          <w:bCs/>
+        </w:rPr>
+        <w:t xml:space="preserve">[REF </w:t>
+      </w:r>
+      <w:r>
+        <w:rPr>
+          <w:b/>
+          <w:bCs/>
+        </w:rPr>
+        <w:t>28</w:t>
+      </w:r>
+      <w:r>
+        <w:rPr>
+          <w:b/>
+          <w:bCs/>
+        </w:rPr>
+        <w:t>]</w:t>
+      </w:r>
+      <w:r>
+        <w:t>.</w:t>
+      </w:r>
+    </w:p>
+    <w:p>
+      <w:pPr>
+        <w:pStyle w:val="monstyle"/>
+      </w:pPr>
+      <w:r>
+        <w:t>Une image bimodale est une image dont l’histogramme contient deux modalités, première représente les objets et la deuxième représente l’arrière-plan.</w:t>
+      </w:r>
+    </w:p>
+    <w:p>
+      <w:pPr>
+        <w:pStyle w:val="monstyle"/>
+      </w:pPr>
+      <w:r>
+        <w:rPr>
+          <w:noProof/>
+        </w:rPr>
+        <w:drawing>
+          <wp:inline distT="0" distB="0" distL="0" distR="0" wp14:anchorId="18A8268D" wp14:editId="55B88823">
+            <wp:extent cx="5749925" cy="750570"/>
+            <wp:effectExtent l="0" t="0" r="3175" b="0"/>
+            <wp:docPr id="25" name="Picture 25"/>
+            <wp:cNvGraphicFramePr>
+              <a:graphicFrameLocks xmlns:a="http://schemas.openxmlformats.org/drawingml/2006/main" noChangeAspect="1"/>
+            </wp:cNvGraphicFramePr>
+            <a:graphic xmlns:a="http://schemas.openxmlformats.org/drawingml/2006/main">
+              <a:graphicData uri="http://schemas.openxmlformats.org/drawingml/2006/picture">
+                <pic:pic xmlns:pic="http://schemas.openxmlformats.org/drawingml/2006/picture">
+                  <pic:nvPicPr>
+                    <pic:cNvPr id="0" name="Picture 19"/>
+                    <pic:cNvPicPr>
+                      <a:picLocks noChangeAspect="1" noChangeArrowheads="1"/>
+                    </pic:cNvPicPr>
+                  </pic:nvPicPr>
+                  <pic:blipFill>
+                    <a:blip r:embed="rId23">
+                      <a:extLst>
+                        <a:ext uri="{28A0092B-C50C-407E-A947-70E740481C1C}">
+                          <a14:useLocalDpi xmlns:a14="http://schemas.microsoft.com/office/drawing/2010/main" val="0"/>
+                        </a:ext>
+                      </a:extLst>
+                    </a:blip>
+                    <a:srcRect/>
+                    <a:stretch>
+                      <a:fillRect/>
+                    </a:stretch>
+                  </pic:blipFill>
+                  <pic:spPr bwMode="auto">
+                    <a:xfrm>
+                      <a:off x="0" y="0"/>
+                      <a:ext cx="5749925" cy="750570"/>
+                    </a:xfrm>
+                    <a:prstGeom prst="rect">
+                      <a:avLst/>
+                    </a:prstGeom>
+                    <a:noFill/>
+                    <a:ln>
+                      <a:noFill/>
+                    </a:ln>
+                  </pic:spPr>
+                </pic:pic>
+              </a:graphicData>
+            </a:graphic>
+          </wp:inline>
+        </w:drawing>
+      </w:r>
+    </w:p>
+    <w:p>
+      <w:pPr>
+        <w:pStyle w:val="monstyle"/>
+      </w:pPr>
+      <w:r>
+        <w:tab/>
+      </w:r>
+      <w:r>
+        <w:tab/>
+      </w:r>
+      <w:r>
+        <w:tab/>
+      </w:r>
+      <w:r>
+        <w:tab/>
+      </w:r>
+      <w:r>
+        <w:t xml:space="preserve">      Figure I.19 Image bimodale</w:t>
+      </w:r>
+      <w:r>
+        <w:t>.</w:t>
+      </w:r>
+    </w:p>
+    <w:p>
+      <w:pPr>
+        <w:pStyle w:val="monstyle"/>
+        <w:rPr>
+          <w:b/>
+          <w:bCs/>
+        </w:rPr>
+      </w:pPr>
+      <w:r>
+        <w:rPr>
+          <w:b/>
+          <w:bCs/>
+        </w:rPr>
+        <w:t xml:space="preserve">Méthode </w:t>
+      </w:r>
+      <w:r>
+        <w:rPr>
+          <w:b/>
+          <w:bCs/>
+        </w:rPr>
+        <w:t>itérative :</w:t>
+      </w:r>
+    </w:p>
+    <w:p>
+      <w:pPr>
+        <w:pStyle w:val="monstyle"/>
+      </w:pPr>
+      <w:r>
+        <w:t>La méthode it</w:t>
+      </w:r>
+      <w:r>
+        <w:t>é</w:t>
+      </w:r>
+      <w:r>
+        <w:t>rative e</w:t>
+      </w:r>
+      <w:r>
+        <w:t>st une méthode simple et ne requière pas de connaissance précises sur l’image</w:t>
+      </w:r>
+      <w:r>
+        <w:t xml:space="preserve"> </w:t>
+      </w:r>
+      <w:r>
+        <w:rPr>
+          <w:b/>
+          <w:bCs/>
+        </w:rPr>
+        <w:t>[REF 34</w:t>
+      </w:r>
+      <w:r>
+        <w:rPr>
+          <w:b/>
+          <w:bCs/>
+        </w:rPr>
+        <w:t>]</w:t>
+      </w:r>
+      <w:r>
+        <w:t>. Elle</w:t>
+      </w:r>
+      <w:r>
+        <w:t xml:space="preserve"> est basée sur le calcul des moyennes des deux classes, la </w:t>
+      </w:r>
+      <w:r>
+        <w:t>procédure</w:t>
+      </w:r>
+      <w:r>
+        <w:t xml:space="preserve"> est </w:t>
+      </w:r>
+      <w:r>
+        <w:t>divisée en 5 étapes :</w:t>
+      </w:r>
+    </w:p>
+    <w:p>
+      <w:pPr>
+        <w:pStyle w:val="monstyle"/>
+        <w:numPr>
+          <w:ilvl w:val="0"/>
+          <w:numId w:val="19"/>
+        </w:numPr>
+      </w:pPr>
+      <w:r>
+        <w:t xml:space="preserve">Etape 1 : </w:t>
+      </w:r>
+      <w:r>
+        <w:t xml:space="preserve">Donner une valeur initiale au seuil </w:t>
+      </w:r>
+      <m:oMath>
+        <m:r>
+          <w:rPr>
+            <w:rFonts w:ascii="Cambria Math" w:hAnsi="Cambria Math"/>
+          </w:rPr>
+          <m:t>T</m:t>
+        </m:r>
+      </m:oMath>
+      <w:r>
+        <w:t xml:space="preserve"> </w:t>
+      </w:r>
+      <w:r>
+        <w:t>au hasard, exemple : la valeur médiane des intensités des pixels de l’image.</w:t>
+      </w:r>
+    </w:p>
+    <w:p>
+      <w:pPr>
+        <w:pStyle w:val="monstyle"/>
+        <w:numPr>
+          <w:ilvl w:val="0"/>
+          <w:numId w:val="19"/>
+        </w:numPr>
+      </w:pPr>
+      <w:r>
+        <w:t>Etape 2</w:t>
+      </w:r>
+      <w:r>
+        <w:t xml:space="preserve"> : </w:t>
+      </w:r>
+      <w:r>
+        <w:t xml:space="preserve">Binariser l’image en utilisant le seuil </w:t>
+      </w:r>
+      <m:oMath>
+        <m:r>
+          <w:rPr>
+            <w:rFonts w:ascii="Cambria Math" w:hAnsi="Cambria Math"/>
+          </w:rPr>
+          <m:t>T</m:t>
+        </m:r>
+      </m:oMath>
+      <w:r>
+        <w:t xml:space="preserve"> </w:t>
+      </w:r>
+      <w:r>
+        <w:t xml:space="preserve">en </w:t>
+      </w:r>
+      <w:r>
+        <w:rPr>
+          <w:rFonts w:eastAsiaTheme="minorEastAsia"/>
+          <w:iCs/>
+          <w:szCs w:val="24"/>
+        </w:rPr>
+        <w:t xml:space="preserve"> </w:t>
+      </w:r>
+      <m:oMath>
+        <m:sSub>
+          <m:sSubPr>
+            <m:ctrlPr>
+              <w:rPr>
+                <w:rFonts w:ascii="Cambria Math" w:eastAsiaTheme="minorEastAsia" w:hAnsi="Cambria Math"/>
+                <w:i/>
+                <w:iCs/>
+                <w:szCs w:val="24"/>
+              </w:rPr>
+            </m:ctrlPr>
+          </m:sSubPr>
+          <m:e>
+            <m:r>
+              <w:rPr>
+                <w:rFonts w:ascii="Cambria Math" w:eastAsiaTheme="minorEastAsia" w:hAnsi="Cambria Math"/>
+                <w:szCs w:val="24"/>
+              </w:rPr>
+              <m:t>C</m:t>
+            </m:r>
+          </m:e>
+          <m:sub>
+            <m:r>
+              <w:rPr>
+                <w:rFonts w:ascii="Cambria Math" w:eastAsiaTheme="minorEastAsia" w:hAnsi="Cambria Math"/>
+                <w:szCs w:val="24"/>
+              </w:rPr>
+              <m:t>1</m:t>
+            </m:r>
+          </m:sub>
+        </m:sSub>
+      </m:oMath>
+      <w:r>
+        <w:t xml:space="preserve"> (objet) et </w:t>
+      </w:r>
+      <w:r>
+        <w:rPr>
+          <w:rFonts w:eastAsiaTheme="minorEastAsia"/>
+          <w:iCs/>
+          <w:szCs w:val="24"/>
+        </w:rPr>
+        <w:t xml:space="preserve"> </w:t>
+      </w:r>
+      <m:oMath>
+        <m:sSub>
+          <m:sSubPr>
+            <m:ctrlPr>
+              <w:rPr>
+                <w:rFonts w:ascii="Cambria Math" w:eastAsiaTheme="minorEastAsia" w:hAnsi="Cambria Math"/>
+                <w:i/>
+                <w:iCs/>
+                <w:szCs w:val="24"/>
+              </w:rPr>
+            </m:ctrlPr>
+          </m:sSubPr>
+          <m:e>
+            <m:r>
+              <w:rPr>
+                <w:rFonts w:ascii="Cambria Math" w:eastAsiaTheme="minorEastAsia" w:hAnsi="Cambria Math"/>
+                <w:szCs w:val="24"/>
+              </w:rPr>
+              <m:t>C</m:t>
+            </m:r>
+          </m:e>
+          <m:sub>
+            <m:r>
+              <w:rPr>
+                <w:rFonts w:ascii="Cambria Math" w:eastAsiaTheme="minorEastAsia" w:hAnsi="Cambria Math"/>
+                <w:szCs w:val="24"/>
+              </w:rPr>
+              <m:t>2</m:t>
+            </m:r>
+          </m:sub>
+        </m:sSub>
+      </m:oMath>
+      <w:r>
+        <w:t xml:space="preserve"> (arrière-plan).</w:t>
+      </w:r>
+    </w:p>
+    <w:p>
+      <w:pPr>
+        <w:pStyle w:val="monstyle"/>
+        <w:numPr>
+          <w:ilvl w:val="0"/>
+          <w:numId w:val="19"/>
+        </w:numPr>
+      </w:pPr>
+      <w:r>
+        <w:t>Etape 3 :</w:t>
+      </w:r>
+      <w:r>
+        <w:t xml:space="preserve"> Calculer la moyenne de chaque classe </w:t>
+      </w:r>
+      <m:oMath>
+        <m:sSub>
+          <m:sSubPr>
+            <m:ctrlPr>
+              <w:rPr>
+                <w:rFonts w:ascii="Cambria Math" w:hAnsi="Cambria Math"/>
+                <w:i/>
+              </w:rPr>
+            </m:ctrlPr>
+          </m:sSubPr>
+          <m:e>
+            <m:r>
+              <w:rPr>
+                <w:rFonts w:ascii="Cambria Math" w:hAnsi="Cambria Math"/>
+              </w:rPr>
+              <m:t>μ</m:t>
+            </m:r>
+          </m:e>
+          <m:sub>
+            <m:r>
+              <w:rPr>
+                <w:rFonts w:ascii="Cambria Math" w:hAnsi="Cambria Math"/>
+              </w:rPr>
+              <m:t>1</m:t>
+            </m:r>
+          </m:sub>
+        </m:sSub>
+      </m:oMath>
+      <w:r>
+        <w:rPr>
+          <w:rFonts w:eastAsiaTheme="minorEastAsia"/>
+        </w:rPr>
+        <w:t xml:space="preserve"> et </w:t>
+      </w:r>
+      <m:oMath>
+        <m:sSub>
+          <m:sSubPr>
+            <m:ctrlPr>
+              <w:rPr>
+                <w:rFonts w:ascii="Cambria Math" w:hAnsi="Cambria Math"/>
+                <w:i/>
+              </w:rPr>
+            </m:ctrlPr>
+          </m:sSubPr>
+          <m:e>
+            <m:r>
+              <w:rPr>
+                <w:rFonts w:ascii="Cambria Math" w:hAnsi="Cambria Math"/>
+              </w:rPr>
+              <m:t>μ</m:t>
+            </m:r>
+          </m:e>
+          <m:sub>
+            <m:r>
+              <w:rPr>
+                <w:rFonts w:ascii="Cambria Math" w:hAnsi="Cambria Math"/>
+              </w:rPr>
+              <m:t>2</m:t>
+            </m:r>
+          </m:sub>
+        </m:sSub>
+      </m:oMath>
+      <w:r>
+        <w:rPr>
+          <w:rFonts w:eastAsiaTheme="minorEastAsia"/>
+        </w:rPr>
+        <w:t xml:space="preserve"> des classe </w:t>
+      </w:r>
+      <w:r>
+        <w:rPr>
+          <w:rFonts w:eastAsiaTheme="minorEastAsia"/>
+          <w:iCs/>
+          <w:szCs w:val="24"/>
+        </w:rPr>
+        <w:t xml:space="preserve"> </w:t>
+      </w:r>
+      <m:oMath>
+        <m:sSub>
+          <m:sSubPr>
+            <m:ctrlPr>
+              <w:rPr>
+                <w:rFonts w:ascii="Cambria Math" w:eastAsiaTheme="minorEastAsia" w:hAnsi="Cambria Math"/>
+                <w:i/>
+                <w:iCs/>
+                <w:szCs w:val="24"/>
+              </w:rPr>
+            </m:ctrlPr>
+          </m:sSubPr>
+          <m:e>
+            <m:r>
+              <w:rPr>
+                <w:rFonts w:ascii="Cambria Math" w:eastAsiaTheme="minorEastAsia" w:hAnsi="Cambria Math"/>
+                <w:szCs w:val="24"/>
+              </w:rPr>
+              <m:t>C</m:t>
+            </m:r>
+          </m:e>
+          <m:sub>
+            <m:r>
+              <w:rPr>
+                <w:rFonts w:ascii="Cambria Math" w:eastAsiaTheme="minorEastAsia" w:hAnsi="Cambria Math"/>
+                <w:szCs w:val="24"/>
+              </w:rPr>
+              <m:t>1</m:t>
+            </m:r>
+          </m:sub>
+        </m:sSub>
+      </m:oMath>
+      <w:r>
+        <w:rPr>
+          <w:rFonts w:eastAsiaTheme="minorEastAsia"/>
+        </w:rPr>
+        <w:t xml:space="preserve"> et </w:t>
+      </w:r>
+      <m:oMath>
+        <m:sSub>
+          <m:sSubPr>
+            <m:ctrlPr>
+              <w:rPr>
+                <w:rFonts w:ascii="Cambria Math" w:eastAsiaTheme="minorEastAsia" w:hAnsi="Cambria Math"/>
+                <w:i/>
+                <w:iCs/>
+                <w:szCs w:val="24"/>
+              </w:rPr>
+            </m:ctrlPr>
+          </m:sSubPr>
+          <m:e>
+            <m:r>
+              <w:rPr>
+                <w:rFonts w:ascii="Cambria Math" w:eastAsiaTheme="minorEastAsia" w:hAnsi="Cambria Math"/>
+                <w:szCs w:val="24"/>
+              </w:rPr>
+              <m:t>C</m:t>
+            </m:r>
+          </m:e>
+          <m:sub>
+            <m:r>
+              <w:rPr>
+                <w:rFonts w:ascii="Cambria Math" w:eastAsiaTheme="minorEastAsia" w:hAnsi="Cambria Math"/>
+                <w:szCs w:val="24"/>
+              </w:rPr>
+              <m:t>2</m:t>
+            </m:r>
+          </m:sub>
+        </m:sSub>
+      </m:oMath>
+      <w:r>
+        <w:rPr>
+          <w:rFonts w:eastAsiaTheme="minorEastAsia"/>
+        </w:rPr>
+        <w:t xml:space="preserve"> respectivement.</w:t>
+      </w:r>
+    </w:p>
+    <w:p>
+      <w:pPr>
+        <w:pStyle w:val="monstyle"/>
+        <w:numPr>
+          <w:ilvl w:val="0"/>
+          <w:numId w:val="19"/>
+        </w:numPr>
+      </w:pPr>
+      <w:r>
+        <w:t xml:space="preserve">Etape 4 : </w:t>
+      </w:r>
+      <w:r>
+        <w:t xml:space="preserve">Calculer la nouvelle valeur du seuil </w:t>
+      </w:r>
+      <m:oMath>
+        <m:r>
+          <w:rPr>
+            <w:rFonts w:ascii="Cambria Math" w:hAnsi="Cambria Math"/>
+          </w:rPr>
+          <m:t>T</m:t>
+        </m:r>
+      </m:oMath>
+      <w:r>
+        <w:t xml:space="preserve"> </w:t>
+      </w:r>
+      <w:r>
+        <w:t>avec :</w:t>
+      </w:r>
+    </w:p>
+    <w:p>
+      <w:pPr>
+        <w:pStyle w:val="monstyle"/>
+        <w:tabs>
+          <w:tab w:val="left" w:pos="708"/>
+          <w:tab w:val="left" w:pos="1416"/>
+          <w:tab w:val="left" w:pos="2124"/>
+          <w:tab w:val="left" w:pos="2832"/>
+          <w:tab w:val="left" w:pos="3540"/>
+          <w:tab w:val="left" w:pos="4248"/>
+          <w:tab w:val="left" w:pos="4956"/>
+          <w:tab w:val="left" w:pos="5940"/>
+        </w:tabs>
+        <w:ind w:left="785" w:firstLine="0"/>
+        <w:rPr>
+          <w:rFonts w:eastAsiaTheme="minorEastAsia"/>
+        </w:rPr>
+      </w:pPr>
+      <w:r>
+        <w:t xml:space="preserve">               </w:t>
+      </w:r>
+      <w:r>
+        <w:tab/>
+      </w:r>
+      <w:r>
+        <w:tab/>
+      </w:r>
+      <w:r>
+        <w:tab/>
+      </w:r>
+      <m:oMath>
+        <m:r>
+          <w:rPr>
+            <w:rFonts w:ascii="Cambria Math" w:hAnsi="Cambria Math"/>
+          </w:rPr>
+          <m:t>T</m:t>
+        </m:r>
+        <m:r>
+          <w:rPr>
+            <w:rFonts w:ascii="Cambria Math" w:hAnsi="Cambria Math"/>
+          </w:rPr>
+          <m:t>=</m:t>
+        </m:r>
+        <m:r>
+          <w:rPr>
+            <w:rFonts w:ascii="Cambria Math" w:hAnsi="Cambria Math"/>
+          </w:rPr>
+          <m:t xml:space="preserve"> </m:t>
+        </m:r>
+        <m:f>
+          <m:fPr>
+            <m:ctrlPr>
+              <w:rPr>
+                <w:rFonts w:ascii="Cambria Math" w:hAnsi="Cambria Math"/>
+                <w:i/>
+              </w:rPr>
+            </m:ctrlPr>
+          </m:fPr>
+          <m:num>
+            <m:r>
+              <w:rPr>
+                <w:rFonts w:ascii="Cambria Math" w:hAnsi="Cambria Math"/>
+              </w:rPr>
+              <m:t>1</m:t>
+            </m:r>
+          </m:num>
+          <m:den>
+            <m:r>
+              <w:rPr>
+                <w:rFonts w:ascii="Cambria Math" w:hAnsi="Cambria Math"/>
+              </w:rPr>
+              <m:t xml:space="preserve">2( </m:t>
+            </m:r>
+            <m:sSub>
+              <m:sSubPr>
+                <m:ctrlPr>
+                  <w:rPr>
+                    <w:rFonts w:ascii="Cambria Math" w:hAnsi="Cambria Math"/>
+                    <w:i/>
+                  </w:rPr>
+                </m:ctrlPr>
+              </m:sSubPr>
+              <m:e>
+                <m:r>
+                  <w:rPr>
+                    <w:rFonts w:ascii="Cambria Math" w:hAnsi="Cambria Math"/>
+                  </w:rPr>
+                  <m:t>μ</m:t>
+                </m:r>
+              </m:e>
+              <m:sub>
+                <m:r>
+                  <w:rPr>
+                    <w:rFonts w:ascii="Cambria Math" w:hAnsi="Cambria Math"/>
+                  </w:rPr>
+                  <m:t>1</m:t>
+                </m:r>
+              </m:sub>
+            </m:sSub>
+            <m:r>
+              <w:rPr>
+                <w:rFonts w:ascii="Cambria Math" w:hAnsi="Cambria Math"/>
+              </w:rPr>
+              <m:t xml:space="preserve">+ </m:t>
+            </m:r>
+            <m:sSub>
+              <m:sSubPr>
+                <m:ctrlPr>
+                  <w:rPr>
+                    <w:rFonts w:ascii="Cambria Math" w:hAnsi="Cambria Math"/>
+                    <w:i/>
+                  </w:rPr>
+                </m:ctrlPr>
+              </m:sSubPr>
+              <m:e>
+                <m:r>
+                  <w:rPr>
+                    <w:rFonts w:ascii="Cambria Math" w:hAnsi="Cambria Math"/>
+                  </w:rPr>
+                  <m:t>μ</m:t>
+                </m:r>
+              </m:e>
+              <m:sub>
+                <m:r>
+                  <w:rPr>
+                    <w:rFonts w:ascii="Cambria Math" w:hAnsi="Cambria Math"/>
+                  </w:rPr>
+                  <m:t>2</m:t>
+                </m:r>
+              </m:sub>
+            </m:sSub>
+            <m:r>
+              <w:rPr>
+                <w:rFonts w:ascii="Cambria Math" w:hAnsi="Cambria Math"/>
+              </w:rPr>
+              <m:t>)</m:t>
+            </m:r>
+          </m:den>
+        </m:f>
+        <m:r>
+          <w:rPr>
+            <w:rFonts w:ascii="Cambria Math" w:hAnsi="Cambria Math"/>
+          </w:rPr>
+          <w:tab/>
+        </m:r>
+        <m:r>
+          <w:rPr>
+            <w:rFonts w:ascii="Cambria Math" w:hAnsi="Cambria Math"/>
+          </w:rPr>
+          <w:tab/>
+        </m:r>
+      </m:oMath>
+    </w:p>
+    <w:p>
+      <w:pPr>
+        <w:pStyle w:val="monstyle"/>
+        <w:numPr>
+          <w:ilvl w:val="0"/>
+          <w:numId w:val="19"/>
+        </w:numPr>
+        <w:tabs>
+          <w:tab w:val="left" w:pos="708"/>
+          <w:tab w:val="left" w:pos="1416"/>
+          <w:tab w:val="left" w:pos="2124"/>
+          <w:tab w:val="left" w:pos="2832"/>
+          <w:tab w:val="left" w:pos="3540"/>
+          <w:tab w:val="left" w:pos="4248"/>
+          <w:tab w:val="left" w:pos="4956"/>
+          <w:tab w:val="left" w:pos="5940"/>
+        </w:tabs>
+      </w:pPr>
+      <w:r>
+        <w:t xml:space="preserve">Etape 5 : </w:t>
+      </w:r>
+      <w:r>
+        <w:t xml:space="preserve">Répéter 2 à 4 jusqu’à ce que la nouvelle valeur de </w:t>
+      </w:r>
+      <m:oMath>
+        <m:r>
+          <w:rPr>
+            <w:rFonts w:ascii="Cambria Math" w:hAnsi="Cambria Math"/>
+          </w:rPr>
+          <m:t>T</m:t>
+        </m:r>
+      </m:oMath>
+      <w:r>
+        <w:rPr>
+          <w:rFonts w:eastAsiaTheme="minorEastAsia"/>
+        </w:rPr>
+        <w:t xml:space="preserve"> est égale à l’ancienne.</w:t>
+      </w:r>
+    </w:p>
+    <w:p>
+      <w:pPr>
+        <w:pStyle w:val="monstyle"/>
+        <w:tabs>
+          <w:tab w:val="left" w:pos="708"/>
+          <w:tab w:val="left" w:pos="1416"/>
+          <w:tab w:val="left" w:pos="2124"/>
+          <w:tab w:val="left" w:pos="2832"/>
+          <w:tab w:val="left" w:pos="3540"/>
+          <w:tab w:val="left" w:pos="4248"/>
+          <w:tab w:val="left" w:pos="4956"/>
+          <w:tab w:val="left" w:pos="5940"/>
+        </w:tabs>
+        <w:ind w:left="425" w:firstLine="0"/>
+      </w:pPr>
+      <w:r>
+        <w:t>Finalement, le résultat de cet algorithme est le seuil de binarisation.</w:t>
+      </w:r>
+    </w:p>
+    <w:p>
+      <w:pPr>
+        <w:pStyle w:val="monstyle"/>
+        <w:rPr>
+          <w:b/>
+          <w:bCs/>
+        </w:rPr>
+      </w:pPr>
+      <w:r>
+        <w:rPr>
+          <w:b/>
+          <w:bCs/>
+        </w:rPr>
+        <w:t>Otsu :</w:t>
+      </w:r>
+    </w:p>
+    <w:p>
+      <w:pPr>
+        <w:pStyle w:val="monstyle"/>
+      </w:pPr>
+      <w:r>
+        <w:t>La méthode d’Otsu est u</w:t>
+      </w:r>
+      <w:r>
+        <w:t>ne méthode de seuillage global,</w:t>
+      </w:r>
+      <w:r>
+        <w:t xml:space="preserve"> elle est utilisée dans le cas des images bimodales</w:t>
+      </w:r>
+      <w:r>
+        <w:t xml:space="preserve">. </w:t>
+      </w:r>
+      <w:r>
+        <w:t xml:space="preserve">Cette méthode </w:t>
+      </w:r>
+      <w:r>
+        <w:t>re</w:t>
+      </w:r>
+      <w:r>
+        <w:t xml:space="preserve">cherche le bon seuil </w:t>
+      </w:r>
+      <w:r>
+        <w:t>qui minimise la variance intra-classe, défini</w:t>
+      </w:r>
+      <w:r>
+        <w:t xml:space="preserve"> dans l’</w:t>
+      </w:r>
+      <w:r>
+        <w:t>équation</w:t>
+      </w:r>
+      <w:r>
+        <w:t> </w:t>
+      </w:r>
+      <w:r>
+        <w:t>comme une somme pondérée des variances des deux classes</w:t>
+      </w:r>
+      <w:r>
+        <w:t xml:space="preserve"> </w:t>
+      </w:r>
+      <w:r>
+        <w:rPr>
+          <w:b/>
+          <w:bCs/>
+        </w:rPr>
+        <w:t>[REF 33</w:t>
+      </w:r>
+      <w:r>
+        <w:rPr>
+          <w:b/>
+          <w:bCs/>
+        </w:rPr>
+        <w:t>]</w:t>
+      </w:r>
+      <w:r>
+        <w:t xml:space="preserve"> :</w:t>
+      </w:r>
+    </w:p>
+    <w:p>
+      <w:pPr>
+        <w:pStyle w:val="monstyle"/>
+        <w:rPr>
+          <w:rFonts w:eastAsiaTheme="minorEastAsia"/>
+          <w:szCs w:val="24"/>
+        </w:rPr>
+      </w:pPr>
+      <w:r>
+        <w:lastRenderedPageBreak/>
+        <w:tab/>
+      </w:r>
+      <w:r>
+        <w:tab/>
+      </w:r>
+      <w:r>
+        <w:tab/>
+      </w:r>
+      <w:bookmarkStart w:id="46" w:name="_Toc378188180"/>
+      <w:bookmarkStart w:id="47" w:name="_Toc378230468"/>
+      <m:oMath>
+        <m:sSubSup>
+          <m:sSubSupPr>
+            <m:ctrlPr>
+              <w:rPr>
+                <w:rFonts w:ascii="Cambria Math" w:hAnsi="Cambria Math"/>
+                <w:i/>
+                <w:iCs/>
+                <w:szCs w:val="24"/>
+              </w:rPr>
+            </m:ctrlPr>
+          </m:sSubSupPr>
+          <m:e>
+            <m:r>
+              <w:rPr>
+                <w:rFonts w:ascii="Cambria Math" w:hAnsi="Cambria Math"/>
+                <w:szCs w:val="24"/>
+              </w:rPr>
+              <m:t>σ</m:t>
+            </m:r>
+          </m:e>
+          <m:sub>
+            <m:r>
+              <w:rPr>
+                <w:rFonts w:ascii="Cambria Math" w:hAnsi="Cambria Math"/>
+                <w:szCs w:val="24"/>
+              </w:rPr>
+              <m:t>ω</m:t>
+            </m:r>
+          </m:sub>
+          <m:sup>
+            <m:r>
+              <w:rPr>
+                <w:rFonts w:ascii="Cambria Math" w:hAnsi="Cambria Math"/>
+                <w:szCs w:val="24"/>
+              </w:rPr>
+              <m:t>2</m:t>
+            </m:r>
+          </m:sup>
+        </m:sSubSup>
+        <m:d>
+          <m:dPr>
+            <m:ctrlPr>
+              <w:rPr>
+                <w:rFonts w:ascii="Cambria Math" w:hAnsi="Cambria Math"/>
+                <w:i/>
+                <w:iCs/>
+                <w:szCs w:val="24"/>
+              </w:rPr>
+            </m:ctrlPr>
+          </m:dPr>
+          <m:e>
+            <m:r>
+              <w:rPr>
+                <w:rFonts w:ascii="Cambria Math" w:hAnsi="Cambria Math"/>
+                <w:szCs w:val="24"/>
+              </w:rPr>
+              <m:t>t</m:t>
+            </m:r>
+          </m:e>
+        </m:d>
+        <m:r>
+          <w:rPr>
+            <w:rFonts w:ascii="Cambria Math" w:hAnsi="Cambria Math"/>
+            <w:szCs w:val="24"/>
+          </w:rPr>
+          <m:t>=</m:t>
+        </m:r>
+        <m:sSub>
+          <m:sSubPr>
+            <m:ctrlPr>
+              <w:rPr>
+                <w:rFonts w:ascii="Cambria Math" w:hAnsi="Cambria Math"/>
+                <w:i/>
+                <w:iCs/>
+                <w:szCs w:val="24"/>
+              </w:rPr>
+            </m:ctrlPr>
+          </m:sSubPr>
+          <m:e>
+            <m:r>
+              <w:rPr>
+                <w:rFonts w:ascii="Cambria Math" w:hAnsi="Cambria Math"/>
+                <w:szCs w:val="24"/>
+              </w:rPr>
+              <m:t>ω</m:t>
+            </m:r>
+          </m:e>
+          <m:sub>
+            <m:r>
+              <w:rPr>
+                <w:rFonts w:ascii="Cambria Math" w:hAnsi="Cambria Math"/>
+                <w:szCs w:val="24"/>
+              </w:rPr>
+              <m:t>1</m:t>
+            </m:r>
+          </m:sub>
+        </m:sSub>
+        <m:d>
+          <m:dPr>
+            <m:ctrlPr>
+              <w:rPr>
+                <w:rFonts w:ascii="Cambria Math" w:hAnsi="Cambria Math"/>
+                <w:i/>
+                <w:iCs/>
+                <w:szCs w:val="24"/>
+              </w:rPr>
+            </m:ctrlPr>
+          </m:dPr>
+          <m:e>
+            <m:r>
+              <w:rPr>
+                <w:rFonts w:ascii="Cambria Math" w:hAnsi="Cambria Math"/>
+                <w:szCs w:val="24"/>
+              </w:rPr>
+              <m:t>t</m:t>
+            </m:r>
+          </m:e>
+        </m:d>
+        <m:sSubSup>
+          <m:sSubSupPr>
+            <m:ctrlPr>
+              <w:rPr>
+                <w:rFonts w:ascii="Cambria Math" w:hAnsi="Cambria Math"/>
+                <w:i/>
+                <w:iCs/>
+                <w:szCs w:val="24"/>
+              </w:rPr>
+            </m:ctrlPr>
+          </m:sSubSupPr>
+          <m:e>
+            <m:r>
+              <w:rPr>
+                <w:rFonts w:ascii="Cambria Math" w:hAnsi="Cambria Math"/>
+                <w:szCs w:val="24"/>
+              </w:rPr>
+              <m:t>σ</m:t>
+            </m:r>
+          </m:e>
+          <m:sub>
+            <m:r>
+              <w:rPr>
+                <w:rFonts w:ascii="Cambria Math" w:hAnsi="Cambria Math"/>
+                <w:szCs w:val="24"/>
+              </w:rPr>
+              <m:t>1</m:t>
+            </m:r>
+          </m:sub>
+          <m:sup>
+            <m:r>
+              <w:rPr>
+                <w:rFonts w:ascii="Cambria Math" w:hAnsi="Cambria Math"/>
+                <w:szCs w:val="24"/>
+              </w:rPr>
+              <m:t>2</m:t>
+            </m:r>
+          </m:sup>
+        </m:sSubSup>
+        <m:d>
+          <m:dPr>
+            <m:ctrlPr>
+              <w:rPr>
+                <w:rFonts w:ascii="Cambria Math" w:hAnsi="Cambria Math"/>
+                <w:i/>
+                <w:iCs/>
+                <w:szCs w:val="24"/>
+              </w:rPr>
+            </m:ctrlPr>
+          </m:dPr>
+          <m:e>
+            <m:r>
+              <w:rPr>
+                <w:rFonts w:ascii="Cambria Math" w:hAnsi="Cambria Math"/>
+                <w:szCs w:val="24"/>
+              </w:rPr>
+              <m:t>t</m:t>
+            </m:r>
+          </m:e>
+        </m:d>
+        <m:r>
+          <w:rPr>
+            <w:rFonts w:ascii="Cambria Math" w:hAnsi="Cambria Math"/>
+            <w:szCs w:val="24"/>
+          </w:rPr>
+          <m:t>+</m:t>
+        </m:r>
+        <m:sSub>
+          <m:sSubPr>
+            <m:ctrlPr>
+              <w:rPr>
+                <w:rFonts w:ascii="Cambria Math" w:hAnsi="Cambria Math"/>
+                <w:i/>
+                <w:iCs/>
+                <w:szCs w:val="24"/>
+              </w:rPr>
+            </m:ctrlPr>
+          </m:sSubPr>
+          <m:e>
+            <m:r>
+              <w:rPr>
+                <w:rFonts w:ascii="Cambria Math" w:hAnsi="Cambria Math"/>
+                <w:szCs w:val="24"/>
+              </w:rPr>
+              <m:t>ω</m:t>
+            </m:r>
+          </m:e>
+          <m:sub>
+            <m:r>
+              <w:rPr>
+                <w:rFonts w:ascii="Cambria Math" w:hAnsi="Cambria Math"/>
+                <w:szCs w:val="24"/>
+              </w:rPr>
+              <m:t>2</m:t>
+            </m:r>
+          </m:sub>
+        </m:sSub>
+        <m:r>
+          <w:rPr>
+            <w:rFonts w:ascii="Cambria Math" w:hAnsi="Cambria Math"/>
+            <w:szCs w:val="24"/>
+          </w:rPr>
+          <m:t>(t)</m:t>
+        </m:r>
+        <m:sSubSup>
+          <m:sSubSupPr>
+            <m:ctrlPr>
+              <w:rPr>
+                <w:rFonts w:ascii="Cambria Math" w:hAnsi="Cambria Math"/>
+                <w:i/>
+                <w:iCs/>
+                <w:szCs w:val="24"/>
+              </w:rPr>
+            </m:ctrlPr>
+          </m:sSubSupPr>
+          <m:e>
+            <m:r>
+              <w:rPr>
+                <w:rFonts w:ascii="Cambria Math" w:hAnsi="Cambria Math"/>
+                <w:szCs w:val="24"/>
+              </w:rPr>
+              <m:t>σ</m:t>
+            </m:r>
+          </m:e>
+          <m:sub>
+            <m:r>
+              <w:rPr>
+                <w:rFonts w:ascii="Cambria Math" w:hAnsi="Cambria Math"/>
+                <w:szCs w:val="24"/>
+              </w:rPr>
+              <m:t>2</m:t>
+            </m:r>
+          </m:sub>
+          <m:sup>
+            <m:r>
+              <w:rPr>
+                <w:rFonts w:ascii="Cambria Math" w:hAnsi="Cambria Math"/>
+                <w:szCs w:val="24"/>
+              </w:rPr>
+              <m:t>2</m:t>
+            </m:r>
+          </m:sup>
+        </m:sSubSup>
+        <m:r>
+          <w:rPr>
+            <w:rFonts w:ascii="Cambria Math" w:hAnsi="Cambria Math"/>
+            <w:szCs w:val="24"/>
+          </w:rPr>
+          <m:t>(t)</m:t>
+        </m:r>
+        <w:bookmarkEnd w:id="46"/>
+        <w:bookmarkEnd w:id="47"/>
+        <m:r>
+          <w:rPr>
+            <w:rFonts w:ascii="Cambria Math" w:hAnsi="Cambria Math"/>
+            <w:szCs w:val="24"/>
+          </w:rPr>
+          <m:t xml:space="preserve">  </m:t>
+        </m:r>
+      </m:oMath>
+    </w:p>
+    <w:p>
+      <w:pPr>
+        <w:pStyle w:val="monstyle"/>
+        <w:rPr>
+          <w:rFonts w:eastAsiaTheme="minorEastAsia"/>
+          <w:szCs w:val="24"/>
+        </w:rPr>
+      </w:pPr>
+      <w:r>
+        <w:t xml:space="preserve">Avec </w:t>
+      </w:r>
+      <m:oMath>
+        <m:sSubSup>
+          <m:sSubSupPr>
+            <m:ctrlPr>
+              <w:rPr>
+                <w:rFonts w:ascii="Cambria Math" w:hAnsi="Cambria Math"/>
+                <w:i/>
+                <w:iCs/>
+                <w:szCs w:val="24"/>
+              </w:rPr>
+            </m:ctrlPr>
+          </m:sSubSupPr>
+          <m:e>
+            <m:r>
+              <w:rPr>
+                <w:rFonts w:ascii="Cambria Math" w:hAnsi="Cambria Math"/>
+                <w:szCs w:val="24"/>
+              </w:rPr>
+              <m:t>σ</m:t>
+            </m:r>
+          </m:e>
+          <m:sub>
+            <m:r>
+              <w:rPr>
+                <w:rFonts w:ascii="Cambria Math" w:hAnsi="Cambria Math"/>
+                <w:szCs w:val="24"/>
+              </w:rPr>
+              <m:t>i</m:t>
+            </m:r>
+          </m:sub>
+          <m:sup>
+            <m:r>
+              <w:rPr>
+                <w:rFonts w:ascii="Cambria Math" w:hAnsi="Cambria Math"/>
+                <w:szCs w:val="24"/>
+              </w:rPr>
+              <m:t>2</m:t>
+            </m:r>
+          </m:sup>
+        </m:sSubSup>
+        <m:d>
+          <m:dPr>
+            <m:ctrlPr>
+              <w:rPr>
+                <w:rFonts w:ascii="Cambria Math" w:hAnsi="Cambria Math"/>
+                <w:i/>
+                <w:iCs/>
+                <w:szCs w:val="24"/>
+              </w:rPr>
+            </m:ctrlPr>
+          </m:dPr>
+          <m:e>
+            <m:r>
+              <w:rPr>
+                <w:rFonts w:ascii="Cambria Math" w:hAnsi="Cambria Math"/>
+                <w:szCs w:val="24"/>
+              </w:rPr>
+              <m:t>t</m:t>
+            </m:r>
+          </m:e>
+        </m:d>
+      </m:oMath>
+      <w:r>
+        <w:rPr>
+          <w:rFonts w:eastAsiaTheme="minorEastAsia"/>
+          <w:iCs/>
+          <w:szCs w:val="24"/>
+        </w:rPr>
+        <w:t xml:space="preserve"> </w:t>
+      </w:r>
+      <w:r>
+        <w:rPr>
+          <w:rFonts w:eastAsiaTheme="minorEastAsia"/>
+          <w:iCs/>
+          <w:szCs w:val="24"/>
+        </w:rPr>
+        <w:t>est</w:t>
+      </w:r>
+      <w:r>
+        <w:rPr>
+          <w:rFonts w:eastAsiaTheme="minorEastAsia"/>
+          <w:iCs/>
+          <w:szCs w:val="24"/>
+        </w:rPr>
+        <w:t xml:space="preserve"> l</w:t>
+      </w:r>
+      <w:r>
+        <w:rPr>
+          <w:rFonts w:eastAsiaTheme="minorEastAsia"/>
+          <w:iCs/>
+          <w:szCs w:val="24"/>
+        </w:rPr>
+        <w:t>a</w:t>
+      </w:r>
+      <w:r>
+        <w:rPr>
+          <w:rFonts w:eastAsiaTheme="minorEastAsia"/>
+          <w:iCs/>
+          <w:szCs w:val="24"/>
+        </w:rPr>
+        <w:t xml:space="preserve"> variance</w:t>
+      </w:r>
+      <w:r>
+        <w:rPr>
+          <w:rFonts w:eastAsiaTheme="minorEastAsia"/>
+          <w:iCs/>
+          <w:szCs w:val="24"/>
+        </w:rPr>
+        <w:t xml:space="preserve"> de la classe </w:t>
+      </w:r>
+      <m:oMath>
+        <m:sSub>
+          <m:sSubPr>
+            <m:ctrlPr>
+              <w:rPr>
+                <w:rFonts w:ascii="Cambria Math" w:eastAsiaTheme="minorEastAsia" w:hAnsi="Cambria Math"/>
+                <w:i/>
+                <w:iCs/>
+                <w:szCs w:val="24"/>
+              </w:rPr>
+            </m:ctrlPr>
+          </m:sSubPr>
+          <m:e>
+            <m:r>
+              <w:rPr>
+                <w:rFonts w:ascii="Cambria Math" w:eastAsiaTheme="minorEastAsia" w:hAnsi="Cambria Math"/>
+                <w:szCs w:val="24"/>
+              </w:rPr>
+              <m:t>C</m:t>
+            </m:r>
+          </m:e>
+          <m:sub>
+            <m:r>
+              <w:rPr>
+                <w:rFonts w:ascii="Cambria Math" w:eastAsiaTheme="minorEastAsia" w:hAnsi="Cambria Math"/>
+                <w:szCs w:val="24"/>
+              </w:rPr>
+              <m:t>i</m:t>
+            </m:r>
+          </m:sub>
+        </m:sSub>
+      </m:oMath>
+      <w:r>
+        <w:rPr>
+          <w:rFonts w:eastAsiaTheme="minorEastAsia"/>
+          <w:iCs/>
+          <w:szCs w:val="24"/>
+        </w:rPr>
+        <w:t xml:space="preserve">, </w:t>
+      </w:r>
+      <m:oMath>
+        <m:sSubSup>
+          <m:sSubSupPr>
+            <m:ctrlPr>
+              <w:rPr>
+                <w:rFonts w:ascii="Cambria Math" w:hAnsi="Cambria Math"/>
+                <w:i/>
+                <w:iCs/>
+                <w:szCs w:val="24"/>
+              </w:rPr>
+            </m:ctrlPr>
+          </m:sSubSupPr>
+          <m:e>
+            <m:r>
+              <w:rPr>
+                <w:rFonts w:ascii="Cambria Math" w:hAnsi="Cambria Math"/>
+                <w:szCs w:val="24"/>
+              </w:rPr>
+              <m:t>σ</m:t>
+            </m:r>
+          </m:e>
+          <m:sub>
+            <m:r>
+              <w:rPr>
+                <w:rFonts w:ascii="Cambria Math" w:hAnsi="Cambria Math"/>
+                <w:szCs w:val="24"/>
+              </w:rPr>
+              <m:t>ω</m:t>
+            </m:r>
+          </m:sub>
+          <m:sup>
+            <m:r>
+              <w:rPr>
+                <w:rFonts w:ascii="Cambria Math" w:hAnsi="Cambria Math"/>
+                <w:szCs w:val="24"/>
+              </w:rPr>
+              <m:t>2</m:t>
+            </m:r>
+          </m:sup>
+        </m:sSubSup>
+        <m:d>
+          <m:dPr>
+            <m:ctrlPr>
+              <w:rPr>
+                <w:rFonts w:ascii="Cambria Math" w:hAnsi="Cambria Math"/>
+                <w:i/>
+                <w:iCs/>
+                <w:szCs w:val="24"/>
+              </w:rPr>
+            </m:ctrlPr>
+          </m:dPr>
+          <m:e>
+            <m:r>
+              <w:rPr>
+                <w:rFonts w:ascii="Cambria Math" w:hAnsi="Cambria Math"/>
+                <w:szCs w:val="24"/>
+              </w:rPr>
+              <m:t>t</m:t>
+            </m:r>
+          </m:e>
+        </m:d>
+      </m:oMath>
+      <w:r>
+        <w:rPr>
+          <w:rFonts w:eastAsiaTheme="minorEastAsia"/>
+          <w:iCs/>
+          <w:szCs w:val="24"/>
+        </w:rPr>
+        <w:t xml:space="preserve"> est la somme pondérée à minimiser</w:t>
+      </w:r>
+      <w:r>
+        <w:rPr>
+          <w:rFonts w:eastAsiaTheme="minorEastAsia"/>
+          <w:iCs/>
+          <w:szCs w:val="24"/>
+        </w:rPr>
+        <w:t>,</w:t>
+      </w:r>
+      <w:r>
+        <w:rPr>
+          <w:rFonts w:eastAsiaTheme="minorEastAsia"/>
+          <w:iCs/>
+          <w:szCs w:val="24"/>
+        </w:rPr>
+        <w:t xml:space="preserve"> le poids </w:t>
+      </w:r>
+      <m:oMath>
+        <m:sSub>
+          <m:sSubPr>
+            <m:ctrlPr>
+              <w:rPr>
+                <w:rFonts w:ascii="Cambria Math" w:hAnsi="Cambria Math"/>
+                <w:i/>
+                <w:iCs/>
+                <w:szCs w:val="24"/>
+              </w:rPr>
+            </m:ctrlPr>
+          </m:sSubPr>
+          <m:e>
+            <m:r>
+              <w:rPr>
+                <w:rFonts w:ascii="Cambria Math" w:hAnsi="Cambria Math"/>
+                <w:szCs w:val="24"/>
+              </w:rPr>
+              <m:t>ω</m:t>
+            </m:r>
+          </m:e>
+          <m:sub>
+            <m:r>
+              <w:rPr>
+                <w:rFonts w:ascii="Cambria Math" w:hAnsi="Cambria Math"/>
+                <w:szCs w:val="24"/>
+              </w:rPr>
+              <m:t>i</m:t>
+            </m:r>
+          </m:sub>
+        </m:sSub>
+      </m:oMath>
+      <w:r>
+        <w:rPr>
+          <w:rFonts w:eastAsiaTheme="minorEastAsia"/>
+          <w:iCs/>
+          <w:szCs w:val="24"/>
+        </w:rPr>
+        <w:t xml:space="preserve"> représente la probabilité </w:t>
+      </w:r>
+      <w:r>
+        <w:rPr>
+          <w:rFonts w:eastAsiaTheme="minorEastAsia"/>
+          <w:iCs/>
+          <w:szCs w:val="24"/>
+        </w:rPr>
+        <w:t xml:space="preserve">d’appartenance à la classe </w:t>
+      </w:r>
+      <m:oMath>
+        <m:sSub>
+          <m:sSubPr>
+            <m:ctrlPr>
+              <w:rPr>
+                <w:rFonts w:ascii="Cambria Math" w:eastAsiaTheme="minorEastAsia" w:hAnsi="Cambria Math"/>
+                <w:i/>
+                <w:iCs/>
+                <w:szCs w:val="24"/>
+              </w:rPr>
+            </m:ctrlPr>
+          </m:sSubPr>
+          <m:e>
+            <m:r>
+              <w:rPr>
+                <w:rFonts w:ascii="Cambria Math" w:eastAsiaTheme="minorEastAsia" w:hAnsi="Cambria Math"/>
+                <w:szCs w:val="24"/>
+              </w:rPr>
+              <m:t>C</m:t>
+            </m:r>
+          </m:e>
+          <m:sub>
+            <m:r>
+              <w:rPr>
+                <w:rFonts w:ascii="Cambria Math" w:eastAsiaTheme="minorEastAsia" w:hAnsi="Cambria Math"/>
+                <w:szCs w:val="24"/>
+              </w:rPr>
+              <m:t>i</m:t>
+            </m:r>
+          </m:sub>
+        </m:sSub>
+      </m:oMath>
+      <w:r>
+        <w:rPr>
+          <w:rFonts w:eastAsiaTheme="minorEastAsia"/>
+          <w:iCs/>
+          <w:szCs w:val="24"/>
+        </w:rPr>
+        <w:t xml:space="preserve"> </w:t>
+      </w:r>
+      <w:r>
+        <w:rPr>
+          <w:rFonts w:eastAsiaTheme="minorEastAsia"/>
+          <w:iCs/>
+          <w:szCs w:val="24"/>
+        </w:rPr>
+        <w:t>qui sont séparées par le seuil</w:t>
+      </w:r>
+      <w:r>
+        <w:rPr>
+          <w:rFonts w:eastAsiaTheme="minorEastAsia"/>
+          <w:iCs/>
+          <w:szCs w:val="24"/>
+        </w:rPr>
+        <w:t xml:space="preserve"> </w:t>
+      </w:r>
+      <m:oMath>
+        <m:r>
+          <w:rPr>
+            <w:rFonts w:ascii="Cambria Math" w:hAnsi="Cambria Math"/>
+            <w:szCs w:val="24"/>
+          </w:rPr>
+          <m:t>t</m:t>
+        </m:r>
+      </m:oMath>
+      <w:r>
+        <w:rPr>
+          <w:rFonts w:eastAsiaTheme="minorEastAsia"/>
+          <w:szCs w:val="24"/>
+        </w:rPr>
+        <w:t>.</w:t>
+      </w:r>
+    </w:p>
+    <w:p>
+      <w:pPr>
+        <w:pStyle w:val="monstyle"/>
+        <w:rPr>
+          <w:rFonts w:eastAsiaTheme="minorEastAsia"/>
+          <w:szCs w:val="24"/>
+        </w:rPr>
+      </w:pPr>
+      <w:r>
+        <w:rPr>
+          <w:rFonts w:eastAsiaTheme="minorEastAsia"/>
+          <w:szCs w:val="24"/>
+        </w:rPr>
+        <w:t>Otsu montre que cette minimisation est équivalente à la maximisation de la va</w:t>
+      </w:r>
+      <w:r>
+        <w:rPr>
+          <w:rFonts w:eastAsiaTheme="minorEastAsia"/>
+          <w:szCs w:val="24"/>
+        </w:rPr>
+        <w:t xml:space="preserve">riance intra-classe donnée par : </w:t>
+      </w:r>
+    </w:p>
+    <w:p>
+      <w:pPr>
+        <w:pStyle w:val="monstyle"/>
+        <w:rPr>
+          <w:rFonts w:eastAsiaTheme="minorEastAsia"/>
+          <w:iCs/>
+          <w:szCs w:val="24"/>
+        </w:rPr>
+      </w:pPr>
+      <w:r>
+        <w:rPr>
+          <w:rFonts w:eastAsiaTheme="minorEastAsia"/>
+          <w:szCs w:val="24"/>
+        </w:rPr>
+        <w:tab/>
+      </w:r>
+      <w:r>
+        <w:rPr>
+          <w:rFonts w:eastAsiaTheme="minorEastAsia"/>
+          <w:szCs w:val="24"/>
+        </w:rPr>
+        <w:tab/>
+      </w:r>
+      <w:r>
+        <w:rPr>
+          <w:rFonts w:eastAsiaTheme="minorEastAsia"/>
+          <w:szCs w:val="24"/>
+        </w:rPr>
+        <w:tab/>
+      </w:r>
+      <w:bookmarkStart w:id="48" w:name="_Toc378230469"/>
+      <m:oMath>
+        <m:sSubSup>
+          <m:sSubSupPr>
+            <m:ctrlPr>
+              <w:rPr>
+                <w:rFonts w:ascii="Cambria Math" w:hAnsi="Cambria Math"/>
+                <w:i/>
+                <w:iCs/>
+                <w:szCs w:val="24"/>
+              </w:rPr>
+            </m:ctrlPr>
+          </m:sSubSupPr>
+          <m:e>
+            <m:r>
+              <w:rPr>
+                <w:rFonts w:ascii="Cambria Math" w:hAnsi="Cambria Math"/>
+                <w:szCs w:val="24"/>
+              </w:rPr>
+              <m:t>σ</m:t>
+            </m:r>
+          </m:e>
+          <m:sub>
+            <m:r>
+              <w:rPr>
+                <w:rFonts w:ascii="Cambria Math" w:hAnsi="Cambria Math"/>
+                <w:szCs w:val="24"/>
+              </w:rPr>
+              <m:t>b</m:t>
+            </m:r>
+          </m:sub>
+          <m:sup>
+            <m:r>
+              <w:rPr>
+                <w:rFonts w:ascii="Cambria Math" w:hAnsi="Cambria Math"/>
+                <w:szCs w:val="24"/>
+              </w:rPr>
+              <m:t>2</m:t>
+            </m:r>
+          </m:sup>
+        </m:sSubSup>
+        <m:d>
+          <m:dPr>
+            <m:ctrlPr>
+              <w:rPr>
+                <w:rFonts w:ascii="Cambria Math" w:hAnsi="Cambria Math"/>
+                <w:i/>
+                <w:iCs/>
+                <w:szCs w:val="24"/>
+              </w:rPr>
+            </m:ctrlPr>
+          </m:dPr>
+          <m:e>
+            <m:r>
+              <w:rPr>
+                <w:rFonts w:ascii="Cambria Math" w:hAnsi="Cambria Math"/>
+                <w:szCs w:val="24"/>
+              </w:rPr>
+              <m:t>t</m:t>
+            </m:r>
+          </m:e>
+        </m:d>
+        <m:r>
+          <w:rPr>
+            <w:rFonts w:ascii="Cambria Math" w:hAnsi="Cambria Math"/>
+            <w:szCs w:val="24"/>
+          </w:rPr>
+          <m:t>=</m:t>
+        </m:r>
+        <m:sSup>
+          <m:sSupPr>
+            <m:ctrlPr>
+              <w:rPr>
+                <w:rFonts w:ascii="Cambria Math" w:hAnsi="Cambria Math"/>
+                <w:i/>
+                <w:iCs/>
+                <w:szCs w:val="24"/>
+              </w:rPr>
+            </m:ctrlPr>
+          </m:sSupPr>
+          <m:e>
+            <m:r>
+              <w:rPr>
+                <w:rFonts w:ascii="Cambria Math" w:hAnsi="Cambria Math"/>
+                <w:szCs w:val="24"/>
+              </w:rPr>
+              <m:t>σ</m:t>
+            </m:r>
+          </m:e>
+          <m:sup>
+            <m:r>
+              <w:rPr>
+                <w:rFonts w:ascii="Cambria Math" w:hAnsi="Cambria Math"/>
+                <w:szCs w:val="24"/>
+              </w:rPr>
+              <m:t>2</m:t>
+            </m:r>
+          </m:sup>
+        </m:sSup>
+        <m:r>
+          <w:rPr>
+            <w:rFonts w:ascii="Cambria Math" w:hAnsi="Cambria Math"/>
+            <w:szCs w:val="24"/>
+          </w:rPr>
+          <m:t>-</m:t>
+        </m:r>
+        <m:sSubSup>
+          <m:sSubSupPr>
+            <m:ctrlPr>
+              <w:rPr>
+                <w:rFonts w:ascii="Cambria Math" w:hAnsi="Cambria Math"/>
+                <w:i/>
+                <w:iCs/>
+                <w:szCs w:val="24"/>
+              </w:rPr>
+            </m:ctrlPr>
+          </m:sSubSupPr>
+          <m:e>
+            <m:r>
+              <w:rPr>
+                <w:rFonts w:ascii="Cambria Math" w:hAnsi="Cambria Math"/>
+                <w:szCs w:val="24"/>
+              </w:rPr>
+              <m:t>σ</m:t>
+            </m:r>
+          </m:e>
+          <m:sub>
+            <m:r>
+              <w:rPr>
+                <w:rFonts w:ascii="Cambria Math" w:hAnsi="Cambria Math"/>
+                <w:szCs w:val="24"/>
+              </w:rPr>
+              <m:t>ω</m:t>
+            </m:r>
+          </m:sub>
+          <m:sup>
+            <m:r>
+              <w:rPr>
+                <w:rFonts w:ascii="Cambria Math" w:hAnsi="Cambria Math"/>
+                <w:szCs w:val="24"/>
+              </w:rPr>
+              <m:t>2</m:t>
+            </m:r>
+          </m:sup>
+        </m:sSubSup>
+        <m:d>
+          <m:dPr>
+            <m:ctrlPr>
+              <w:rPr>
+                <w:rFonts w:ascii="Cambria Math" w:hAnsi="Cambria Math"/>
+                <w:i/>
+                <w:iCs/>
+                <w:szCs w:val="24"/>
+              </w:rPr>
+            </m:ctrlPr>
+          </m:dPr>
+          <m:e>
+            <m:r>
+              <w:rPr>
+                <w:rFonts w:ascii="Cambria Math" w:hAnsi="Cambria Math"/>
+                <w:szCs w:val="24"/>
+              </w:rPr>
+              <m:t>t</m:t>
+            </m:r>
+          </m:e>
+        </m:d>
+        <m:r>
+          <w:rPr>
+            <w:rFonts w:ascii="Cambria Math" w:hAnsi="Cambria Math"/>
+            <w:szCs w:val="24"/>
+          </w:rPr>
+          <m:t>=</m:t>
+        </m:r>
+        <m:sSub>
+          <m:sSubPr>
+            <m:ctrlPr>
+              <w:rPr>
+                <w:rFonts w:ascii="Cambria Math" w:hAnsi="Cambria Math"/>
+                <w:i/>
+                <w:iCs/>
+                <w:szCs w:val="24"/>
+              </w:rPr>
+            </m:ctrlPr>
+          </m:sSubPr>
+          <m:e>
+            <m:r>
+              <w:rPr>
+                <w:rFonts w:ascii="Cambria Math" w:hAnsi="Cambria Math"/>
+                <w:szCs w:val="24"/>
+              </w:rPr>
+              <m:t>ω</m:t>
+            </m:r>
+          </m:e>
+          <m:sub>
+            <m:r>
+              <w:rPr>
+                <w:rFonts w:ascii="Cambria Math" w:hAnsi="Cambria Math"/>
+                <w:szCs w:val="24"/>
+              </w:rPr>
+              <m:t>1</m:t>
+            </m:r>
+          </m:sub>
+        </m:sSub>
+        <m:r>
+          <w:rPr>
+            <w:rFonts w:ascii="Cambria Math" w:hAnsi="Cambria Math"/>
+            <w:szCs w:val="24"/>
+          </w:rPr>
+          <m:t>(t)</m:t>
+        </m:r>
+        <m:sSub>
+          <m:sSubPr>
+            <m:ctrlPr>
+              <w:rPr>
+                <w:rFonts w:ascii="Cambria Math" w:hAnsi="Cambria Math"/>
+                <w:i/>
+                <w:iCs/>
+                <w:szCs w:val="24"/>
+              </w:rPr>
+            </m:ctrlPr>
+          </m:sSubPr>
+          <m:e>
+            <m:r>
+              <w:rPr>
+                <w:rFonts w:ascii="Cambria Math" w:hAnsi="Cambria Math"/>
+                <w:szCs w:val="24"/>
+              </w:rPr>
+              <m:t>ω</m:t>
+            </m:r>
+          </m:e>
+          <m:sub>
+            <m:r>
+              <w:rPr>
+                <w:rFonts w:ascii="Cambria Math" w:hAnsi="Cambria Math"/>
+                <w:szCs w:val="24"/>
+              </w:rPr>
+              <m:t>2</m:t>
+            </m:r>
+          </m:sub>
+        </m:sSub>
+        <m:r>
+          <w:rPr>
+            <w:rFonts w:ascii="Cambria Math" w:hAnsi="Cambria Math"/>
+            <w:szCs w:val="24"/>
+          </w:rPr>
+          <m:t>(t)</m:t>
+        </m:r>
+        <m:sSup>
+          <m:sSupPr>
+            <m:ctrlPr>
+              <w:rPr>
+                <w:rFonts w:ascii="Cambria Math" w:hAnsi="Cambria Math"/>
+                <w:i/>
+                <w:iCs/>
+                <w:szCs w:val="24"/>
+              </w:rPr>
+            </m:ctrlPr>
+          </m:sSupPr>
+          <m:e>
+            <m:r>
+              <w:rPr>
+                <w:rFonts w:ascii="Cambria Math" w:hAnsi="Cambria Math"/>
+                <w:szCs w:val="24"/>
+              </w:rPr>
+              <m:t>[</m:t>
+            </m:r>
+            <m:sSub>
+              <m:sSubPr>
+                <m:ctrlPr>
+                  <w:rPr>
+                    <w:rFonts w:ascii="Cambria Math" w:hAnsi="Cambria Math"/>
+                    <w:i/>
+                    <w:iCs/>
+                    <w:szCs w:val="24"/>
+                  </w:rPr>
+                </m:ctrlPr>
+              </m:sSubPr>
+              <m:e>
+                <m:r>
+                  <w:rPr>
+                    <w:rFonts w:ascii="Cambria Math" w:hAnsi="Cambria Math"/>
+                    <w:szCs w:val="24"/>
+                  </w:rPr>
+                  <m:t>μ</m:t>
+                </m:r>
+              </m:e>
+              <m:sub>
+                <m:r>
+                  <w:rPr>
+                    <w:rFonts w:ascii="Cambria Math" w:hAnsi="Cambria Math"/>
+                    <w:szCs w:val="24"/>
+                  </w:rPr>
+                  <m:t>1</m:t>
+                </m:r>
+              </m:sub>
+            </m:sSub>
+            <m:d>
+              <m:dPr>
+                <m:ctrlPr>
+                  <w:rPr>
+                    <w:rFonts w:ascii="Cambria Math" w:hAnsi="Cambria Math"/>
+                    <w:i/>
+                    <w:iCs/>
+                    <w:szCs w:val="24"/>
+                  </w:rPr>
+                </m:ctrlPr>
+              </m:dPr>
+              <m:e>
+                <m:r>
+                  <w:rPr>
+                    <w:rFonts w:ascii="Cambria Math" w:hAnsi="Cambria Math"/>
+                    <w:szCs w:val="24"/>
+                  </w:rPr>
+                  <m:t>t</m:t>
+                </m:r>
+              </m:e>
+            </m:d>
+            <m:r>
+              <w:rPr>
+                <w:rFonts w:ascii="Cambria Math" w:hAnsi="Cambria Math"/>
+                <w:szCs w:val="24"/>
+              </w:rPr>
+              <m:t>-</m:t>
+            </m:r>
+            <m:sSub>
+              <m:sSubPr>
+                <m:ctrlPr>
+                  <w:rPr>
+                    <w:rFonts w:ascii="Cambria Math" w:hAnsi="Cambria Math"/>
+                    <w:i/>
+                    <w:iCs/>
+                    <w:szCs w:val="24"/>
+                  </w:rPr>
+                </m:ctrlPr>
+              </m:sSubPr>
+              <m:e>
+                <m:r>
+                  <w:rPr>
+                    <w:rFonts w:ascii="Cambria Math" w:hAnsi="Cambria Math"/>
+                    <w:szCs w:val="24"/>
+                  </w:rPr>
+                  <m:t>μ</m:t>
+                </m:r>
+              </m:e>
+              <m:sub>
+                <m:r>
+                  <w:rPr>
+                    <w:rFonts w:ascii="Cambria Math" w:hAnsi="Cambria Math"/>
+                    <w:szCs w:val="24"/>
+                  </w:rPr>
+                  <m:t>2</m:t>
+                </m:r>
+              </m:sub>
+            </m:sSub>
+            <m:r>
+              <w:rPr>
+                <w:rFonts w:ascii="Cambria Math" w:hAnsi="Cambria Math"/>
+                <w:szCs w:val="24"/>
+              </w:rPr>
+              <m:t>(t)]</m:t>
+            </m:r>
+          </m:e>
+          <m:sup>
+            <m:r>
+              <w:rPr>
+                <w:rFonts w:ascii="Cambria Math" w:hAnsi="Cambria Math"/>
+                <w:szCs w:val="24"/>
+              </w:rPr>
+              <m:t xml:space="preserve">2        </m:t>
+            </m:r>
+          </m:sup>
+        </m:sSup>
+      </m:oMath>
+      <w:bookmarkEnd w:id="48"/>
+    </w:p>
+    <w:p>
+      <w:pPr>
+        <w:pStyle w:val="monstyle"/>
+        <w:rPr>
+          <w:rFonts w:eastAsiaTheme="minorEastAsia"/>
+          <w:szCs w:val="24"/>
+        </w:rPr>
+      </w:pPr>
+      <w:r>
+        <w:rPr>
+          <w:rFonts w:eastAsiaTheme="minorEastAsia"/>
+          <w:szCs w:val="24"/>
+        </w:rPr>
+        <w:t xml:space="preserve">Cette expression est en fonction des poids </w:t>
+      </w:r>
+      <m:oMath>
+        <m:sSub>
+          <m:sSubPr>
+            <m:ctrlPr>
+              <w:rPr>
+                <w:rFonts w:ascii="Cambria Math" w:hAnsi="Cambria Math"/>
+                <w:i/>
+                <w:iCs/>
+                <w:szCs w:val="24"/>
+              </w:rPr>
+            </m:ctrlPr>
+          </m:sSubPr>
+          <m:e>
+            <m:r>
+              <w:rPr>
+                <w:rFonts w:ascii="Cambria Math" w:hAnsi="Cambria Math"/>
+                <w:szCs w:val="24"/>
+              </w:rPr>
+              <m:t>ω</m:t>
+            </m:r>
+          </m:e>
+          <m:sub>
+            <m:r>
+              <w:rPr>
+                <w:rFonts w:ascii="Cambria Math" w:hAnsi="Cambria Math"/>
+                <w:szCs w:val="24"/>
+              </w:rPr>
+              <m:t>i</m:t>
+            </m:r>
+          </m:sub>
+        </m:sSub>
+      </m:oMath>
+      <w:r>
+        <w:rPr>
+          <w:rFonts w:eastAsiaTheme="minorEastAsia"/>
+          <w:iCs/>
+          <w:szCs w:val="24"/>
+        </w:rPr>
+        <w:t xml:space="preserve"> et les moyennes </w:t>
+      </w:r>
+      <m:oMath>
+        <m:sSub>
+          <m:sSubPr>
+            <m:ctrlPr>
+              <w:rPr>
+                <w:rFonts w:ascii="Cambria Math" w:hAnsi="Cambria Math"/>
+                <w:i/>
+                <w:iCs/>
+                <w:szCs w:val="24"/>
+              </w:rPr>
+            </m:ctrlPr>
+          </m:sSubPr>
+          <m:e>
+            <m:r>
+              <w:rPr>
+                <w:rFonts w:ascii="Cambria Math" w:hAnsi="Cambria Math"/>
+                <w:szCs w:val="24"/>
+              </w:rPr>
+              <m:t>μ</m:t>
+            </m:r>
+          </m:e>
+          <m:sub>
+            <m:r>
+              <w:rPr>
+                <w:rFonts w:ascii="Cambria Math" w:hAnsi="Cambria Math"/>
+                <w:szCs w:val="24"/>
+              </w:rPr>
+              <m:t>i</m:t>
+            </m:r>
+          </m:sub>
+        </m:sSub>
+      </m:oMath>
+      <w:r>
+        <w:rPr>
+          <w:rFonts w:eastAsiaTheme="minorEastAsia"/>
+          <w:iCs/>
+          <w:szCs w:val="24"/>
+        </w:rPr>
+        <w:t xml:space="preserve"> des classes </w:t>
+      </w:r>
+      <m:oMath>
+        <m:sSub>
+          <m:sSubPr>
+            <m:ctrlPr>
+              <w:rPr>
+                <w:rFonts w:ascii="Cambria Math" w:eastAsiaTheme="minorEastAsia" w:hAnsi="Cambria Math"/>
+                <w:i/>
+                <w:iCs/>
+                <w:szCs w:val="24"/>
+              </w:rPr>
+            </m:ctrlPr>
+          </m:sSubPr>
+          <m:e>
+            <m:r>
+              <w:rPr>
+                <w:rFonts w:ascii="Cambria Math" w:eastAsiaTheme="minorEastAsia" w:hAnsi="Cambria Math"/>
+                <w:szCs w:val="24"/>
+              </w:rPr>
+              <m:t>C</m:t>
+            </m:r>
+          </m:e>
+          <m:sub>
+            <m:r>
+              <w:rPr>
+                <w:rFonts w:ascii="Cambria Math" w:eastAsiaTheme="minorEastAsia" w:hAnsi="Cambria Math"/>
+                <w:szCs w:val="24"/>
+              </w:rPr>
+              <m:t>i</m:t>
+            </m:r>
+          </m:sub>
+        </m:sSub>
+      </m:oMath>
+      <w:r>
+        <w:rPr>
+          <w:rFonts w:eastAsiaTheme="minorEastAsia"/>
+          <w:iCs/>
+          <w:szCs w:val="24"/>
+        </w:rPr>
+        <w:t>.</w:t>
+      </w:r>
+      <w:r>
+        <w:rPr>
+          <w:rFonts w:eastAsiaTheme="minorEastAsia"/>
+          <w:iCs/>
+          <w:szCs w:val="24"/>
+        </w:rPr>
+        <w:t xml:space="preserve"> La mise à jour de la valeur du seuil </w:t>
+      </w:r>
+      <m:oMath>
+        <m:r>
+          <w:rPr>
+            <w:rFonts w:ascii="Cambria Math" w:hAnsi="Cambria Math"/>
+            <w:szCs w:val="24"/>
+          </w:rPr>
+          <m:t>t</m:t>
+        </m:r>
+      </m:oMath>
+      <w:r>
+        <w:rPr>
+          <w:rFonts w:eastAsiaTheme="minorEastAsia"/>
+          <w:szCs w:val="24"/>
+        </w:rPr>
+        <w:t xml:space="preserve"> est itérative selon l’algorithme :</w:t>
+      </w:r>
+    </w:p>
+    <w:p>
+      <w:pPr>
+        <w:pStyle w:val="monstyle"/>
+        <w:numPr>
+          <w:ilvl w:val="0"/>
+          <w:numId w:val="19"/>
+        </w:numPr>
+        <w:rPr>
+          <w:rFonts w:eastAsiaTheme="minorEastAsia"/>
+          <w:szCs w:val="24"/>
+        </w:rPr>
+      </w:pPr>
+      <w:r>
+        <w:rPr>
+          <w:rFonts w:eastAsiaTheme="minorEastAsia"/>
+          <w:szCs w:val="24"/>
+        </w:rPr>
+        <w:t>Etape 1 : Calculer l’histogramme et la probabilité de chaque niveau d’intensité de 1 à 255</w:t>
+      </w:r>
+      <w:r>
+        <w:rPr>
+          <w:rFonts w:eastAsiaTheme="minorEastAsia"/>
+          <w:szCs w:val="24"/>
+        </w:rPr>
+        <w:t>.</w:t>
+      </w:r>
+    </w:p>
+    <w:p>
+      <w:pPr>
+        <w:pStyle w:val="monstyle"/>
+        <w:numPr>
+          <w:ilvl w:val="0"/>
+          <w:numId w:val="19"/>
+        </w:numPr>
+        <w:rPr>
+          <w:rFonts w:eastAsiaTheme="minorEastAsia"/>
+          <w:szCs w:val="24"/>
+        </w:rPr>
+      </w:pPr>
+      <w:r>
+        <w:rPr>
+          <w:rFonts w:eastAsiaTheme="minorEastAsia"/>
+          <w:szCs w:val="24"/>
+        </w:rPr>
+        <w:t xml:space="preserve">Etape 2 : </w:t>
+      </w:r>
+      <w:r>
+        <w:rPr>
+          <w:rFonts w:eastAsiaTheme="minorEastAsia"/>
+          <w:szCs w:val="24"/>
+        </w:rPr>
+        <w:t xml:space="preserve">initialiser </w:t>
+      </w:r>
+      <m:oMath>
+        <m:sSub>
+          <m:sSubPr>
+            <m:ctrlPr>
+              <w:rPr>
+                <w:rFonts w:ascii="Cambria Math" w:hAnsi="Cambria Math"/>
+                <w:i/>
+                <w:iCs/>
+                <w:szCs w:val="24"/>
+              </w:rPr>
+            </m:ctrlPr>
+          </m:sSubPr>
+          <m:e>
+            <m:r>
+              <w:rPr>
+                <w:rFonts w:ascii="Cambria Math" w:hAnsi="Cambria Math"/>
+                <w:szCs w:val="24"/>
+              </w:rPr>
+              <m:t>ω</m:t>
+            </m:r>
+          </m:e>
+          <m:sub>
+            <m:r>
+              <w:rPr>
+                <w:rFonts w:ascii="Cambria Math" w:hAnsi="Cambria Math"/>
+                <w:szCs w:val="24"/>
+              </w:rPr>
+              <m:t>i</m:t>
+            </m:r>
+          </m:sub>
+        </m:sSub>
+        <m:r>
+          <w:rPr>
+            <w:rFonts w:ascii="Cambria Math" w:hAnsi="Cambria Math"/>
+            <w:szCs w:val="24"/>
+          </w:rPr>
+          <m:t>(</m:t>
+        </m:r>
+        <m:r>
+          <w:rPr>
+            <w:rFonts w:ascii="Cambria Math" w:hAnsi="Cambria Math"/>
+            <w:szCs w:val="24"/>
+          </w:rPr>
+          <m:t>0</m:t>
+        </m:r>
+        <m:r>
+          <w:rPr>
+            <w:rFonts w:ascii="Cambria Math" w:hAnsi="Cambria Math"/>
+            <w:szCs w:val="24"/>
+          </w:rPr>
+          <m:t>)</m:t>
+        </m:r>
+      </m:oMath>
+      <w:r>
+        <w:rPr>
+          <w:rFonts w:eastAsiaTheme="minorEastAsia"/>
+          <w:szCs w:val="24"/>
+        </w:rPr>
+        <w:t xml:space="preserve"> et </w:t>
+      </w:r>
+      <m:oMath>
+        <m:sSub>
+          <m:sSubPr>
+            <m:ctrlPr>
+              <w:rPr>
+                <w:rFonts w:ascii="Cambria Math" w:hAnsi="Cambria Math"/>
+                <w:i/>
+                <w:iCs/>
+                <w:szCs w:val="24"/>
+              </w:rPr>
+            </m:ctrlPr>
+          </m:sSubPr>
+          <m:e>
+            <m:r>
+              <w:rPr>
+                <w:rFonts w:ascii="Cambria Math" w:hAnsi="Cambria Math"/>
+                <w:szCs w:val="24"/>
+              </w:rPr>
+              <m:t>μ</m:t>
+            </m:r>
+          </m:e>
+          <m:sub>
+            <m:r>
+              <w:rPr>
+                <w:rFonts w:ascii="Cambria Math" w:hAnsi="Cambria Math"/>
+                <w:szCs w:val="24"/>
+              </w:rPr>
+              <m:t>i</m:t>
+            </m:r>
+          </m:sub>
+        </m:sSub>
+        <m:d>
+          <m:dPr>
+            <m:ctrlPr>
+              <w:rPr>
+                <w:rFonts w:ascii="Cambria Math" w:hAnsi="Cambria Math"/>
+                <w:i/>
+                <w:iCs/>
+                <w:szCs w:val="24"/>
+              </w:rPr>
+            </m:ctrlPr>
+          </m:dPr>
+          <m:e>
+            <m:r>
+              <w:rPr>
+                <w:rFonts w:ascii="Cambria Math" w:hAnsi="Cambria Math"/>
+                <w:szCs w:val="24"/>
+              </w:rPr>
+              <m:t>0</m:t>
+            </m:r>
+          </m:e>
+        </m:d>
+      </m:oMath>
+      <w:r>
+        <w:rPr>
+          <w:rFonts w:eastAsiaTheme="minorEastAsia"/>
+          <w:iCs/>
+          <w:szCs w:val="24"/>
+        </w:rPr>
+        <w:t>.</w:t>
+      </w:r>
+    </w:p>
+    <w:p>
+      <w:pPr>
+        <w:pStyle w:val="monstyle"/>
+        <w:numPr>
+          <w:ilvl w:val="0"/>
+          <w:numId w:val="19"/>
+        </w:numPr>
+        <w:rPr>
+          <w:rFonts w:eastAsiaTheme="minorEastAsia"/>
+          <w:szCs w:val="24"/>
+        </w:rPr>
+      </w:pPr>
+      <w:r>
+        <w:rPr>
+          <w:rFonts w:eastAsiaTheme="minorEastAsia"/>
+          <w:szCs w:val="24"/>
+        </w:rPr>
+        <w:t xml:space="preserve">Etape 3 : Pour </w:t>
+      </w:r>
+      <m:oMath>
+        <m:r>
+          <w:rPr>
+            <w:rFonts w:ascii="Cambria Math" w:hAnsi="Cambria Math"/>
+            <w:szCs w:val="24"/>
+          </w:rPr>
+          <m:t>t</m:t>
+        </m:r>
+      </m:oMath>
+      <w:r>
+        <w:rPr>
+          <w:rFonts w:eastAsiaTheme="minorEastAsia"/>
+          <w:szCs w:val="24"/>
+        </w:rPr>
+        <w:t xml:space="preserve"> de 1 à 255 :</w:t>
+      </w:r>
+    </w:p>
+    <w:p>
+      <w:pPr>
+        <w:pStyle w:val="monstyle"/>
+        <w:ind w:left="1841" w:firstLine="283"/>
+        <w:rPr>
+          <w:rFonts w:eastAsiaTheme="minorEastAsia"/>
+          <w:iCs/>
+          <w:szCs w:val="24"/>
+        </w:rPr>
+      </w:pPr>
+      <w:r>
+        <w:rPr>
+          <w:rFonts w:eastAsiaTheme="minorEastAsia"/>
+          <w:szCs w:val="24"/>
+        </w:rPr>
+        <w:t xml:space="preserve">Mise à jour de </w:t>
+      </w:r>
+      <m:oMath>
+        <m:sSub>
+          <m:sSubPr>
+            <m:ctrlPr>
+              <w:rPr>
+                <w:rFonts w:ascii="Cambria Math" w:hAnsi="Cambria Math"/>
+                <w:i/>
+                <w:iCs/>
+                <w:szCs w:val="24"/>
+              </w:rPr>
+            </m:ctrlPr>
+          </m:sSubPr>
+          <m:e>
+            <m:r>
+              <w:rPr>
+                <w:rFonts w:ascii="Cambria Math" w:hAnsi="Cambria Math"/>
+                <w:szCs w:val="24"/>
+              </w:rPr>
+              <m:t>ω</m:t>
+            </m:r>
+          </m:e>
+          <m:sub>
+            <m:r>
+              <w:rPr>
+                <w:rFonts w:ascii="Cambria Math" w:hAnsi="Cambria Math"/>
+                <w:szCs w:val="24"/>
+              </w:rPr>
+              <m:t>i</m:t>
+            </m:r>
+          </m:sub>
+        </m:sSub>
+        <m:r>
+          <w:rPr>
+            <w:rFonts w:ascii="Cambria Math" w:hAnsi="Cambria Math"/>
+            <w:szCs w:val="24"/>
+          </w:rPr>
+          <m:t>(t)</m:t>
+        </m:r>
+      </m:oMath>
+      <w:r>
+        <w:rPr>
+          <w:rFonts w:eastAsiaTheme="minorEastAsia"/>
+          <w:szCs w:val="24"/>
+        </w:rPr>
+        <w:t xml:space="preserve"> et </w:t>
+      </w:r>
+      <m:oMath>
+        <m:sSub>
+          <m:sSubPr>
+            <m:ctrlPr>
+              <w:rPr>
+                <w:rFonts w:ascii="Cambria Math" w:hAnsi="Cambria Math"/>
+                <w:i/>
+                <w:iCs/>
+                <w:szCs w:val="24"/>
+              </w:rPr>
+            </m:ctrlPr>
+          </m:sSubPr>
+          <m:e>
+            <m:r>
+              <w:rPr>
+                <w:rFonts w:ascii="Cambria Math" w:hAnsi="Cambria Math"/>
+                <w:szCs w:val="24"/>
+              </w:rPr>
+              <m:t>μ</m:t>
+            </m:r>
+          </m:e>
+          <m:sub>
+            <m:r>
+              <w:rPr>
+                <w:rFonts w:ascii="Cambria Math" w:hAnsi="Cambria Math"/>
+                <w:szCs w:val="24"/>
+              </w:rPr>
+              <m:t>i</m:t>
+            </m:r>
+          </m:sub>
+        </m:sSub>
+        <m:d>
+          <m:dPr>
+            <m:ctrlPr>
+              <w:rPr>
+                <w:rFonts w:ascii="Cambria Math" w:hAnsi="Cambria Math"/>
+                <w:i/>
+                <w:iCs/>
+                <w:szCs w:val="24"/>
+              </w:rPr>
+            </m:ctrlPr>
+          </m:dPr>
+          <m:e>
+            <m:r>
+              <w:rPr>
+                <w:rFonts w:ascii="Cambria Math" w:hAnsi="Cambria Math"/>
+                <w:szCs w:val="24"/>
+              </w:rPr>
+              <m:t>t</m:t>
+            </m:r>
+          </m:e>
+        </m:d>
+      </m:oMath>
+      <w:r>
+        <w:rPr>
+          <w:rFonts w:eastAsiaTheme="minorEastAsia"/>
+          <w:iCs/>
+          <w:szCs w:val="24"/>
+        </w:rPr>
+        <w:t>.</w:t>
+      </w:r>
+    </w:p>
+    <w:p>
+      <w:pPr>
+        <w:pStyle w:val="monstyle"/>
+        <w:ind w:left="1841" w:firstLine="283"/>
+        <w:rPr>
+          <w:rFonts w:eastAsiaTheme="minorEastAsia"/>
+          <w:iCs/>
+          <w:szCs w:val="24"/>
+        </w:rPr>
+      </w:pPr>
+      <w:r>
+        <w:rPr>
+          <w:rFonts w:eastAsiaTheme="minorEastAsia"/>
+          <w:szCs w:val="24"/>
+        </w:rPr>
+        <w:t xml:space="preserve">Calculer </w:t>
+      </w:r>
+      <m:oMath>
+        <m:sSubSup>
+          <m:sSubSupPr>
+            <m:ctrlPr>
+              <w:rPr>
+                <w:rFonts w:ascii="Cambria Math" w:hAnsi="Cambria Math"/>
+                <w:i/>
+                <w:iCs/>
+                <w:szCs w:val="24"/>
+              </w:rPr>
+            </m:ctrlPr>
+          </m:sSubSupPr>
+          <m:e>
+            <m:r>
+              <w:rPr>
+                <w:rFonts w:ascii="Cambria Math" w:hAnsi="Cambria Math"/>
+                <w:szCs w:val="24"/>
+              </w:rPr>
+              <m:t>σ</m:t>
+            </m:r>
+          </m:e>
+          <m:sub>
+            <m:r>
+              <w:rPr>
+                <w:rFonts w:ascii="Cambria Math" w:hAnsi="Cambria Math"/>
+                <w:szCs w:val="24"/>
+              </w:rPr>
+              <m:t>b</m:t>
+            </m:r>
+          </m:sub>
+          <m:sup>
+            <m:r>
+              <w:rPr>
+                <w:rFonts w:ascii="Cambria Math" w:hAnsi="Cambria Math"/>
+                <w:szCs w:val="24"/>
+              </w:rPr>
+              <m:t>2</m:t>
+            </m:r>
+          </m:sup>
+        </m:sSubSup>
+        <m:d>
+          <m:dPr>
+            <m:ctrlPr>
+              <w:rPr>
+                <w:rFonts w:ascii="Cambria Math" w:hAnsi="Cambria Math"/>
+                <w:i/>
+                <w:iCs/>
+                <w:szCs w:val="24"/>
+              </w:rPr>
+            </m:ctrlPr>
+          </m:dPr>
+          <m:e>
+            <m:r>
+              <w:rPr>
+                <w:rFonts w:ascii="Cambria Math" w:hAnsi="Cambria Math"/>
+                <w:szCs w:val="24"/>
+              </w:rPr>
+              <m:t>t</m:t>
+            </m:r>
+          </m:e>
+        </m:d>
+      </m:oMath>
+      <w:r>
+        <w:rPr>
+          <w:rFonts w:eastAsiaTheme="minorEastAsia"/>
+          <w:iCs/>
+          <w:szCs w:val="24"/>
+        </w:rPr>
+        <w:t>.</w:t>
+      </w:r>
+    </w:p>
+    <w:p>
+      <w:pPr>
+        <w:pStyle w:val="monstyle"/>
+        <w:numPr>
+          <w:ilvl w:val="0"/>
+          <w:numId w:val="19"/>
+        </w:numPr>
+        <w:rPr>
+          <w:rFonts w:eastAsiaTheme="minorEastAsia"/>
+          <w:iCs/>
+          <w:szCs w:val="24"/>
+        </w:rPr>
+      </w:pPr>
+      <w:r>
+        <w:rPr>
+          <w:rFonts w:eastAsiaTheme="minorEastAsia"/>
+          <w:iCs/>
+          <w:szCs w:val="24"/>
+        </w:rPr>
+        <w:t xml:space="preserve">Etape 4 : Le seuil optimale est </w:t>
+      </w:r>
+      <m:oMath>
+        <m:r>
+          <w:rPr>
+            <w:rFonts w:ascii="Cambria Math" w:hAnsi="Cambria Math"/>
+            <w:szCs w:val="24"/>
+          </w:rPr>
+          <m:t>t</m:t>
+        </m:r>
+      </m:oMath>
+      <w:r>
+        <w:rPr>
+          <w:rFonts w:eastAsiaTheme="minorEastAsia"/>
+          <w:szCs w:val="24"/>
+        </w:rPr>
+        <w:t xml:space="preserve"> dont </w:t>
+      </w:r>
+      <m:oMath>
+        <m:sSubSup>
+          <m:sSubSupPr>
+            <m:ctrlPr>
+              <w:rPr>
+                <w:rFonts w:ascii="Cambria Math" w:hAnsi="Cambria Math"/>
+                <w:i/>
+                <w:iCs/>
+                <w:szCs w:val="24"/>
+              </w:rPr>
+            </m:ctrlPr>
+          </m:sSubSupPr>
+          <m:e>
+            <m:r>
+              <w:rPr>
+                <w:rFonts w:ascii="Cambria Math" w:hAnsi="Cambria Math"/>
+                <w:szCs w:val="24"/>
+              </w:rPr>
+              <m:t>σ</m:t>
+            </m:r>
+          </m:e>
+          <m:sub>
+            <m:r>
+              <w:rPr>
+                <w:rFonts w:ascii="Cambria Math" w:hAnsi="Cambria Math"/>
+                <w:szCs w:val="24"/>
+              </w:rPr>
+              <m:t>b</m:t>
+            </m:r>
+          </m:sub>
+          <m:sup>
+            <m:r>
+              <w:rPr>
+                <w:rFonts w:ascii="Cambria Math" w:hAnsi="Cambria Math"/>
+                <w:szCs w:val="24"/>
+              </w:rPr>
+              <m:t>2</m:t>
+            </m:r>
+          </m:sup>
+        </m:sSubSup>
+        <m:d>
+          <m:dPr>
+            <m:ctrlPr>
+              <w:rPr>
+                <w:rFonts w:ascii="Cambria Math" w:hAnsi="Cambria Math"/>
+                <w:i/>
+                <w:iCs/>
+                <w:szCs w:val="24"/>
+              </w:rPr>
+            </m:ctrlPr>
+          </m:dPr>
+          <m:e>
+            <m:r>
+              <w:rPr>
+                <w:rFonts w:ascii="Cambria Math" w:hAnsi="Cambria Math"/>
+                <w:szCs w:val="24"/>
+              </w:rPr>
+              <m:t>t</m:t>
+            </m:r>
+          </m:e>
+        </m:d>
+      </m:oMath>
+      <w:r>
+        <w:rPr>
+          <w:rFonts w:eastAsiaTheme="minorEastAsia"/>
+          <w:iCs/>
+          <w:szCs w:val="24"/>
+        </w:rPr>
+        <w:t xml:space="preserve"> est le maximum.</w:t>
+      </w:r>
+    </w:p>
+    <w:p>
+      <w:pPr>
+        <w:pStyle w:val="monstyle"/>
+      </w:pPr>
+      <w:r>
+        <w:t>Ce type de seuillage souffre de plusieurs problèmes. Dans le cas des images de faible qualité et le mauvaise éclairage, L’approche globale n’est plus adaptée. L’utilisation des techniques de lisage</w:t>
+      </w:r>
+      <w:r>
+        <w:t xml:space="preserve"> et</w:t>
+      </w:r>
+      <w:r>
+        <w:t xml:space="preserve"> les techniques d’amélioration du contraste peut l’améliorer </w:t>
+      </w:r>
+      <w:r>
+        <w:rPr>
+          <w:b/>
+          <w:bCs/>
+        </w:rPr>
+        <w:t>[REF 34]</w:t>
+      </w:r>
+      <w:r>
+        <w:t>.</w:t>
+      </w:r>
+    </w:p>
+    <w:p>
+      <w:pPr>
+        <w:pStyle w:val="Heading4"/>
+      </w:pPr>
+      <w:r>
+        <w:t xml:space="preserve">Seuillage </w:t>
+      </w:r>
+      <w:r>
+        <w:t>l</w:t>
+      </w:r>
+      <w:r>
+        <w:t>o</w:t>
+      </w:r>
+      <w:r>
+        <w:t>c</w:t>
+      </w:r>
+      <w:r>
+        <w:t>al :</w:t>
+      </w:r>
+    </w:p>
+    <w:p>
+      <w:pPr>
+        <w:pStyle w:val="monstyle"/>
+      </w:pPr>
+      <w:r>
+        <w:t xml:space="preserve">Contrairement </w:t>
+      </w:r>
+      <w:r>
+        <w:t>aux techniques</w:t>
+      </w:r>
+      <w:r>
+        <w:t xml:space="preserve"> de seuillage globales qui appliquent un seul seuil de binarisation sur toute l’</w:t>
+      </w:r>
+      <w:r>
+        <w:t>image,</w:t>
+      </w:r>
+      <w:r>
+        <w:t xml:space="preserve"> Les</w:t>
+      </w:r>
+      <w:r>
+        <w:t xml:space="preserve"> techniques de seuillage local </w:t>
+      </w:r>
+      <w:r>
+        <w:t>appliquent un seuil de binarisation sur un pixel en tenant en compte de son voisinage.</w:t>
+      </w:r>
+      <w:r>
+        <w:t xml:space="preserve"> Ces techniques sont</w:t>
+      </w:r>
+      <w:r>
+        <w:t xml:space="preserve"> </w:t>
+      </w:r>
+      <w:r>
+        <w:t xml:space="preserve">utilisées avec des images de document ayant un éclairage d'arrière-plan non uniforme ou des arrière-plans complexes, </w:t>
+      </w:r>
+      <w:r>
+        <w:t>et dans le cas où</w:t>
+      </w:r>
+      <w:r>
+        <w:t xml:space="preserve"> les méthodes globales de seuillage ne parviennent pas à séparer le premier plan du fond</w:t>
+      </w:r>
+      <w:r>
+        <w:t xml:space="preserve"> </w:t>
+      </w:r>
+      <w:r>
+        <w:rPr>
+          <w:b/>
+          <w:bCs/>
+        </w:rPr>
+        <w:t>[REF 28]</w:t>
+      </w:r>
+      <w:r>
+        <w:t>.</w:t>
+      </w:r>
+    </w:p>
+    <w:p>
+      <w:pPr>
+        <w:pStyle w:val="monstyle"/>
+      </w:pPr>
+      <w:r>
+        <w:t>Le principe du seuillage local est d’appliquer un seuil calculé en fonction du voisinage du pixel qui est déterminé par une fenêtre (masque)</w:t>
+      </w:r>
+      <w:r>
+        <w:t xml:space="preserve"> de différentes taille</w:t>
+      </w:r>
+      <w:r>
+        <w:t xml:space="preserve"> (3*3, 5*5, …)</w:t>
+      </w:r>
+      <w:r>
+        <w:t xml:space="preserve"> centré sur ce pixel</w:t>
+      </w:r>
+      <w:r>
+        <w:t>.</w:t>
+      </w:r>
+    </w:p>
+    <w:p>
+      <w:pPr>
+        <w:pStyle w:val="monstyle"/>
+      </w:pPr>
+    </w:p>
+    <w:p>
+      <w:pPr>
+        <w:pStyle w:val="Heading3"/>
+        <w:rPr>
+          <w:rStyle w:val="Strong"/>
+          <w:b/>
+          <w:bCs/>
+        </w:rPr>
+      </w:pPr>
+      <w:r>
+        <w:rPr>
+          <w:rStyle w:val="Strong"/>
+          <w:b/>
+          <w:bCs/>
+        </w:rPr>
+        <w:lastRenderedPageBreak/>
         <w:t>Transformations morphologiques :</w:t>
       </w:r>
     </w:p>
     <w:p>
+      <w:pPr>
+        <w:pStyle w:val="monstyle"/>
+      </w:pPr>
       <w:r>
         <w:t>Les transformations morphologiques sont des opérations généralement appliquées aux images binaires</w:t>
       </w:r>
@@ -7156,7 +10290,7 @@
                     </pic:cNvPicPr>
                   </pic:nvPicPr>
                   <pic:blipFill>
-                    <a:blip r:embed="rId23">
+                    <a:blip r:embed="rId24">
                       <a:extLst>
                         <a:ext uri="{28A0092B-C50C-407E-A947-70E740481C1C}">
                           <a14:useLocalDpi xmlns:a14="http://schemas.microsoft.com/office/drawing/2010/main" val="0"/>
@@ -7229,31 +10363,7 @@
           <w:b w:val="0"/>
           <w:bCs w:val="0"/>
         </w:rPr>
-        <w:t> : Exemple</w:t>
-      </w:r>
-      <w:r>
-        <w:rPr>
-          <w:rStyle w:val="Strong"/>
-          <w:b w:val="0"/>
-          <w:bCs w:val="0"/>
-        </w:rPr>
-        <w:t>s</w:t>
-      </w:r>
-      <w:r>
-        <w:rPr>
-          <w:rStyle w:val="Strong"/>
-          <w:b w:val="0"/>
-          <w:bCs w:val="0"/>
-        </w:rPr>
-        <w:t xml:space="preserve"> </w:t>
-      </w:r>
-      <w:r>
-        <w:rPr>
-          <w:rStyle w:val="Strong"/>
-          <w:b w:val="0"/>
-          <w:bCs w:val="0"/>
-        </w:rPr>
-        <w:t>d’élément de structure.</w:t>
+        <w:t> : Exemples d’élément de structure.</w:t>
       </w:r>
     </w:p>
     <w:p>
@@ -7340,10 +10450,7 @@
         <w:t>s’il</w:t>
       </w:r>
       <w:r>
-        <w:t xml:space="preserve"> existe des trous de taille inférieur à celle de </w:t>
-      </w:r>
-      <w:r>
-        <w:t xml:space="preserve">l’élément de </w:t>
+        <w:t xml:space="preserve"> existe des trous de taille inférieur à celle de l’élément de </w:t>
       </w:r>
       <w:r>
         <w:t>structure dans</w:t>
@@ -7423,7 +10530,7 @@
                     </pic:cNvPicPr>
                   </pic:nvPicPr>
                   <pic:blipFill>
-                    <a:blip r:embed="rId24">
+                    <a:blip r:embed="rId25">
                       <a:extLst>
                         <a:ext uri="{28A0092B-C50C-407E-A947-70E740481C1C}">
                           <a14:useLocalDpi xmlns:a14="http://schemas.microsoft.com/office/drawing/2010/main" val="0"/>
@@ -7492,23 +10599,7 @@
           <w:b w:val="0"/>
           <w:bCs w:val="0"/>
         </w:rPr>
-        <w:t xml:space="preserve"> : Exemples </w:t>
-      </w:r>
-      <w:r>
-        <w:rPr>
-          <w:rStyle w:val="Strong"/>
-          <w:b w:val="0"/>
-          <w:bCs w:val="0"/>
-        </w:rPr>
-        <w:t>de transformation morphologique</w:t>
-      </w:r>
-      <w:r>
-        <w:rPr>
-          <w:rStyle w:val="Strong"/>
-          <w:b w:val="0"/>
-          <w:bCs w:val="0"/>
-        </w:rPr>
-        <w:t>.</w:t>
+        <w:t> : Exemples de transformation morphologique.</w:t>
       </w:r>
     </w:p>
     <w:p>
@@ -7539,6 +10630,7 @@
         <w:pStyle w:val="monstyle"/>
       </w:pPr>
       <w:r>
+        <w:lastRenderedPageBreak/>
         <w:t>L’ouverture et la fermeture sont des transformations morphologiques composées</w:t>
       </w:r>
       <w:r>
@@ -7629,7 +10721,7 @@
                     </pic:cNvPicPr>
                   </pic:nvPicPr>
                   <pic:blipFill>
-                    <a:blip r:embed="rId25">
+                    <a:blip r:embed="rId26">
                       <a:extLst>
                         <a:ext uri="{28A0092B-C50C-407E-A947-70E740481C1C}">
                           <a14:useLocalDpi xmlns:a14="http://schemas.microsoft.com/office/drawing/2010/main" val="0"/>
@@ -7680,7 +10772,7 @@
           <w:b w:val="0"/>
           <w:bCs w:val="0"/>
         </w:rPr>
-        <w:t>Figure I-1</w:t>
+        <w:t xml:space="preserve">Figure I-18 : Exemples de </w:t>
       </w:r>
       <w:r>
         <w:rPr>
@@ -7688,7 +10780,7 @@
           <w:b w:val="0"/>
           <w:bCs w:val="0"/>
         </w:rPr>
-        <w:t>8</w:t>
+        <w:t>Fermeture</w:t>
       </w:r>
       <w:r>
         <w:rPr>
@@ -7696,7 +10788,7 @@
           <w:b w:val="0"/>
           <w:bCs w:val="0"/>
         </w:rPr>
-        <w:t xml:space="preserve"> : Exemples de </w:t>
+        <w:t xml:space="preserve"> (a)</w:t>
       </w:r>
       <w:r>
         <w:rPr>
@@ -7704,7 +10796,7 @@
           <w:b w:val="0"/>
           <w:bCs w:val="0"/>
         </w:rPr>
-        <w:t>Fermeture et Ouverture</w:t>
+        <w:t xml:space="preserve"> et Ouverture</w:t>
       </w:r>
       <w:r>
         <w:rPr>
@@ -7712,6 +10804,16 @@
           <w:b w:val="0"/>
           <w:bCs w:val="0"/>
         </w:rPr>
+        <w:t xml:space="preserve"> (b)</w:t>
+      </w:r>
+      <w:bookmarkStart w:id="49" w:name="_GoBack"/>
+      <w:bookmarkEnd w:id="49"/>
+      <w:r>
+        <w:rPr>
+          <w:rStyle w:val="Strong"/>
+          <w:b w:val="0"/>
+          <w:bCs w:val="0"/>
+        </w:rPr>
         <w:t>.</w:t>
       </w:r>
     </w:p>
@@ -7760,8 +10862,8 @@
       <w:bookmarkEnd w:id="0"/>
     </w:p>
     <w:sectPr>
-      <w:headerReference w:type="default" r:id="rId26"/>
-      <w:footerReference w:type="default" r:id="rId27"/>
+      <w:headerReference w:type="default" r:id="rId27"/>
+      <w:footerReference w:type="default" r:id="rId28"/>
       <w:pgSz w:w="11906" w:h="16838"/>
       <w:pgMar w:top="1417" w:right="1417" w:bottom="1417" w:left="1417" w:header="708" w:footer="708" w:gutter="0"/>
       <w:cols w:space="708"/>
@@ -9801,7 +12903,7 @@
         <w:rFonts w:ascii="Times New Roman" w:eastAsiaTheme="minorHAnsi" w:hAnsi="Times New Roman" w:cs="Times New Roman" w:hint="default"/>
       </w:rPr>
     </w:lvl>
-    <w:lvl w:ilvl="1" w:tplc="040C0003" w:tentative="1">
+    <w:lvl w:ilvl="1" w:tplc="040C0003">
       <w:start w:val="1"/>
       <w:numFmt w:val="bullet"/>
       <w:lvlText w:val="o"/>
@@ -9813,7 +12915,7 @@
         <w:rFonts w:ascii="Courier New" w:hAnsi="Courier New" w:cs="Courier New" w:hint="default"/>
       </w:rPr>
     </w:lvl>
-    <w:lvl w:ilvl="2" w:tplc="040C0005" w:tentative="1">
+    <w:lvl w:ilvl="2" w:tplc="040C0005">
       <w:start w:val="1"/>
       <w:numFmt w:val="bullet"/>
       <w:lvlText w:val=""/>
@@ -9825,7 +12927,7 @@
         <w:rFonts w:ascii="Wingdings" w:hAnsi="Wingdings" w:hint="default"/>
       </w:rPr>
     </w:lvl>
-    <w:lvl w:ilvl="3" w:tplc="040C0001" w:tentative="1">
+    <w:lvl w:ilvl="3" w:tplc="040C0001">
       <w:start w:val="1"/>
       <w:numFmt w:val="bullet"/>
       <w:lvlText w:val=""/>
@@ -9837,7 +12939,7 @@
         <w:rFonts w:ascii="Symbol" w:hAnsi="Symbol" w:hint="default"/>
       </w:rPr>
     </w:lvl>
-    <w:lvl w:ilvl="4" w:tplc="040C0003" w:tentative="1">
+    <w:lvl w:ilvl="4" w:tplc="040C0003">
       <w:start w:val="1"/>
       <w:numFmt w:val="bullet"/>
       <w:lvlText w:val="o"/>
@@ -12348,7 +15450,7 @@
 </file>
 
 <file path=customXml/itemProps1.xml><?xml version="1.0" encoding="utf-8"?>
-<ds:datastoreItem xmlns:ds="http://schemas.openxmlformats.org/officeDocument/2006/customXml" ds:itemID="{D9ED38BA-F677-47F3-81C5-C918A29DCD67}">
+<ds:datastoreItem xmlns:ds="http://schemas.openxmlformats.org/officeDocument/2006/customXml" ds:itemID="{022B4C36-D0E6-4EEA-A03C-9BBE4B778AAD}">
   <ds:schemaRefs>
     <ds:schemaRef ds:uri="http://schemas.openxmlformats.org/officeDocument/2006/bibliography"/>
   </ds:schemaRefs>

</xml_diff>